<commit_message>
Updating document and adding new images
</commit_message>
<xml_diff>
--- a/doc/tfm.docx
+++ b/doc/tfm.docx
@@ -3,11 +3,6 @@
 <w:document xmlns:wpc="http://schemas.microsoft.com/office/word/2010/wordprocessingCanvas" xmlns:cx="http://schemas.microsoft.com/office/drawing/2014/chartex" xmlns:cx1="http://schemas.microsoft.com/office/drawing/2015/9/8/chartex" xmlns:cx2="http://schemas.microsoft.com/office/drawing/2015/10/21/chartex" xmlns:cx3="http://schemas.microsoft.com/office/drawing/2016/5/9/chartex" xmlns:cx4="http://schemas.microsoft.com/office/drawing/2016/5/10/chartex" xmlns:cx5="http://schemas.microsoft.com/office/drawing/2016/5/11/chartex" xmlns:cx6="http://schemas.microsoft.com/office/drawing/2016/5/12/chartex" xmlns:cx7="http://schemas.microsoft.com/office/drawing/2016/5/13/chartex" xmlns:cx8="http://schemas.microsoft.com/office/drawing/2016/5/14/chartex" xmlns:mc="http://schemas.openxmlformats.org/markup-compatibility/2006" xmlns:aink="http://schemas.microsoft.com/office/drawing/2016/ink" xmlns:am3d="http://schemas.microsoft.com/office/drawing/2017/model3d" xmlns:o="urn:schemas-microsoft-com:office:office" xmlns:r="http://schemas.openxmlformats.org/officeDocument/2006/relationships" xmlns:m="http://schemas.openxmlformats.org/officeDocument/2006/math" xmlns:v="urn:schemas-microsoft-com:vml" xmlns:wp14="http://schemas.microsoft.com/office/word/2010/wordprocessingDrawing" xmlns:wp="http://schemas.openxmlformats.org/drawingml/2006/wordprocessingDrawing" xmlns:w10="urn:schemas-microsoft-com:office:word" xmlns:w="http://schemas.openxmlformats.org/wordprocessingml/2006/main" xmlns:w14="http://schemas.microsoft.com/office/word/2010/wordml" xmlns:w15="http://schemas.microsoft.com/office/word/2012/wordml" xmlns:w16cex="http://schemas.microsoft.com/office/word/2018/wordml/cex" xmlns:w16cid="http://schemas.microsoft.com/office/word/2016/wordml/cid" xmlns:w16="http://schemas.microsoft.com/office/word/2018/wordml" xmlns:w16se="http://schemas.microsoft.com/office/word/2015/wordml/symex" xmlns:wpg="http://schemas.microsoft.com/office/word/2010/wordprocessingGroup" xmlns:wpi="http://schemas.microsoft.com/office/word/2010/wordprocessingInk" xmlns:wne="http://schemas.microsoft.com/office/word/2006/wordml" xmlns:wps="http://schemas.microsoft.com/office/word/2010/wordprocessingShape" mc:Ignorable="w14 w15 w16se w16cid w16 w16cex wp14">
   <w:body>
     <w:p>
-      <w:pPr>
-        <w:rPr>
-          <w:lang w:val="pt-BR"/>
-        </w:rPr>
-      </w:pPr>
       <w:bookmarkStart w:id="0" w:name="_Toc358886322"/>
     </w:p>
     <w:p>
@@ -988,11 +983,10 @@
           <w:docPartUnique/>
         </w:docPartObj>
       </w:sdtPr>
-      <w:sdtEndPr/>
       <w:sdtContent>
         <w:p>
           <w:pPr>
-            <w:pStyle w:val="CabealhodoSumrio"/>
+            <w:pStyle w:val="TtuloTDC"/>
             <w:rPr>
               <w:lang w:val="es-ES_tradnl"/>
             </w:rPr>
@@ -1006,7 +1000,7 @@
         </w:p>
         <w:p>
           <w:pPr>
-            <w:pStyle w:val="Sumrio1"/>
+            <w:pStyle w:val="TDC1"/>
             <w:tabs>
               <w:tab w:val="left" w:pos="440"/>
               <w:tab w:val="right" w:leader="dot" w:pos="9060"/>
@@ -1037,10 +1031,10 @@
             </w:rPr>
             <w:fldChar w:fldCharType="separate"/>
           </w:r>
-          <w:hyperlink w:anchor="_Toc58958548" w:history="1">
-            <w:r>
-              <w:rPr>
-                <w:rStyle w:val="Hyperlink"/>
+          <w:hyperlink w:anchor="_Toc61878547" w:history="1">
+            <w:r>
+              <w:rPr>
+                <w:rStyle w:val="Hipervnculo"/>
                 <w:noProof/>
                 <w:lang w:val="es-ES_tradnl"/>
               </w:rPr>
@@ -1056,7 +1050,7 @@
             </w:r>
             <w:r>
               <w:rPr>
-                <w:rStyle w:val="Hyperlink"/>
+                <w:rStyle w:val="Hipervnculo"/>
                 <w:noProof/>
                 <w:lang w:val="es-ES_tradnl"/>
               </w:rPr>
@@ -1081,7 +1075,7 @@
                 <w:noProof/>
                 <w:webHidden/>
               </w:rPr>
-              <w:instrText xml:space="preserve"> PAGEREF _Toc58958548 \h </w:instrText>
+              <w:instrText xml:space="preserve"> PAGEREF _Toc61878547 \h </w:instrText>
             </w:r>
             <w:r>
               <w:rPr>
@@ -1114,7 +1108,7 @@
         </w:p>
         <w:p>
           <w:pPr>
-            <w:pStyle w:val="Sumrio1"/>
+            <w:pStyle w:val="TDC1"/>
             <w:tabs>
               <w:tab w:val="left" w:pos="440"/>
               <w:tab w:val="right" w:leader="dot" w:pos="9060"/>
@@ -1125,10 +1119,10 @@
               <w:lang w:val="pt-BR" w:eastAsia="pt-BR"/>
             </w:rPr>
           </w:pPr>
-          <w:hyperlink w:anchor="_Toc58958549" w:history="1">
-            <w:r>
-              <w:rPr>
-                <w:rStyle w:val="Hyperlink"/>
+          <w:hyperlink w:anchor="_Toc61878548" w:history="1">
+            <w:r>
+              <w:rPr>
+                <w:rStyle w:val="Hipervnculo"/>
                 <w:noProof/>
                 <w:lang w:val="es-ES_tradnl"/>
               </w:rPr>
@@ -1144,7 +1138,7 @@
             </w:r>
             <w:r>
               <w:rPr>
-                <w:rStyle w:val="Hyperlink"/>
+                <w:rStyle w:val="Hipervnculo"/>
                 <w:noProof/>
                 <w:lang w:val="es-ES_tradnl"/>
               </w:rPr>
@@ -1169,7 +1163,7 @@
                 <w:noProof/>
                 <w:webHidden/>
               </w:rPr>
-              <w:instrText xml:space="preserve"> PAGEREF _Toc58958549 \h </w:instrText>
+              <w:instrText xml:space="preserve"> PAGEREF _Toc61878548 \h </w:instrText>
             </w:r>
             <w:r>
               <w:rPr>
@@ -1202,7 +1196,7 @@
         </w:p>
         <w:p>
           <w:pPr>
-            <w:pStyle w:val="Sumrio2"/>
+            <w:pStyle w:val="TDC2"/>
             <w:tabs>
               <w:tab w:val="left" w:pos="880"/>
               <w:tab w:val="right" w:leader="dot" w:pos="9060"/>
@@ -1212,10 +1206,10 @@
               <w:lang w:val="pt-BR" w:eastAsia="pt-BR"/>
             </w:rPr>
           </w:pPr>
-          <w:hyperlink w:anchor="_Toc58958552" w:history="1">
-            <w:r>
-              <w:rPr>
-                <w:rStyle w:val="Hyperlink"/>
+          <w:hyperlink w:anchor="_Toc61878551" w:history="1">
+            <w:r>
+              <w:rPr>
+                <w:rStyle w:val="Hipervnculo"/>
                 <w:noProof/>
                 <w:lang w:val="es-ES_tradnl"/>
               </w:rPr>
@@ -1230,7 +1224,7 @@
             </w:r>
             <w:r>
               <w:rPr>
-                <w:rStyle w:val="Hyperlink"/>
+                <w:rStyle w:val="Hipervnculo"/>
                 <w:noProof/>
                 <w:lang w:val="es-ES_tradnl"/>
               </w:rPr>
@@ -1255,7 +1249,7 @@
                 <w:noProof/>
                 <w:webHidden/>
               </w:rPr>
-              <w:instrText xml:space="preserve"> PAGEREF _Toc58958552 \h </w:instrText>
+              <w:instrText xml:space="preserve"> PAGEREF _Toc61878551 \h </w:instrText>
             </w:r>
             <w:r>
               <w:rPr>
@@ -1288,7 +1282,7 @@
         </w:p>
         <w:p>
           <w:pPr>
-            <w:pStyle w:val="Sumrio2"/>
+            <w:pStyle w:val="TDC2"/>
             <w:tabs>
               <w:tab w:val="left" w:pos="880"/>
               <w:tab w:val="right" w:leader="dot" w:pos="9060"/>
@@ -1298,10 +1292,10 @@
               <w:lang w:val="pt-BR" w:eastAsia="pt-BR"/>
             </w:rPr>
           </w:pPr>
-          <w:hyperlink w:anchor="_Toc58958553" w:history="1">
-            <w:r>
-              <w:rPr>
-                <w:rStyle w:val="Hyperlink"/>
+          <w:hyperlink w:anchor="_Toc61878552" w:history="1">
+            <w:r>
+              <w:rPr>
+                <w:rStyle w:val="Hipervnculo"/>
                 <w:noProof/>
                 <w:lang w:val="es-ES_tradnl"/>
               </w:rPr>
@@ -1316,7 +1310,7 @@
             </w:r>
             <w:r>
               <w:rPr>
-                <w:rStyle w:val="Hyperlink"/>
+                <w:rStyle w:val="Hipervnculo"/>
                 <w:noProof/>
                 <w:lang w:val="es-ES_tradnl"/>
               </w:rPr>
@@ -1341,7 +1335,7 @@
                 <w:noProof/>
                 <w:webHidden/>
               </w:rPr>
-              <w:instrText xml:space="preserve"> PAGEREF _Toc58958553 \h </w:instrText>
+              <w:instrText xml:space="preserve"> PAGEREF _Toc61878552 \h </w:instrText>
             </w:r>
             <w:r>
               <w:rPr>
@@ -1374,7 +1368,7 @@
         </w:p>
         <w:p>
           <w:pPr>
-            <w:pStyle w:val="Sumrio2"/>
+            <w:pStyle w:val="TDC2"/>
             <w:tabs>
               <w:tab w:val="left" w:pos="880"/>
               <w:tab w:val="right" w:leader="dot" w:pos="9060"/>
@@ -1384,10 +1378,10 @@
               <w:lang w:val="pt-BR" w:eastAsia="pt-BR"/>
             </w:rPr>
           </w:pPr>
-          <w:hyperlink w:anchor="_Toc58958554" w:history="1">
-            <w:r>
-              <w:rPr>
-                <w:rStyle w:val="Hyperlink"/>
+          <w:hyperlink w:anchor="_Toc61878553" w:history="1">
+            <w:r>
+              <w:rPr>
+                <w:rStyle w:val="Hipervnculo"/>
                 <w:noProof/>
                 <w:lang w:val="es-ES_tradnl"/>
               </w:rPr>
@@ -1402,7 +1396,7 @@
             </w:r>
             <w:r>
               <w:rPr>
-                <w:rStyle w:val="Hyperlink"/>
+                <w:rStyle w:val="Hipervnculo"/>
                 <w:noProof/>
                 <w:shd w:val="clear" w:color="auto" w:fill="FFFFFF"/>
                 <w:lang w:val="es-ES_tradnl"/>
@@ -1428,7 +1422,7 @@
                 <w:noProof/>
                 <w:webHidden/>
               </w:rPr>
-              <w:instrText xml:space="preserve"> PAGEREF _Toc58958554 \h </w:instrText>
+              <w:instrText xml:space="preserve"> PAGEREF _Toc61878553 \h </w:instrText>
             </w:r>
             <w:r>
               <w:rPr>
@@ -1461,7 +1455,7 @@
         </w:p>
         <w:p>
           <w:pPr>
-            <w:pStyle w:val="Sumrio2"/>
+            <w:pStyle w:val="TDC2"/>
             <w:tabs>
               <w:tab w:val="left" w:pos="880"/>
               <w:tab w:val="right" w:leader="dot" w:pos="9060"/>
@@ -1471,10 +1465,10 @@
               <w:lang w:val="pt-BR" w:eastAsia="pt-BR"/>
             </w:rPr>
           </w:pPr>
-          <w:hyperlink w:anchor="_Toc58958555" w:history="1">
-            <w:r>
-              <w:rPr>
-                <w:rStyle w:val="Hyperlink"/>
+          <w:hyperlink w:anchor="_Toc61878554" w:history="1">
+            <w:r>
+              <w:rPr>
+                <w:rStyle w:val="Hipervnculo"/>
                 <w:noProof/>
                 <w:lang w:val="es-ES_tradnl"/>
               </w:rPr>
@@ -1489,7 +1483,7 @@
             </w:r>
             <w:r>
               <w:rPr>
-                <w:rStyle w:val="Hyperlink"/>
+                <w:rStyle w:val="Hipervnculo"/>
                 <w:noProof/>
                 <w:shd w:val="clear" w:color="auto" w:fill="FFFFFF"/>
                 <w:lang w:val="es-ES_tradnl"/>
@@ -1515,7 +1509,7 @@
                 <w:noProof/>
                 <w:webHidden/>
               </w:rPr>
-              <w:instrText xml:space="preserve"> PAGEREF _Toc58958555 \h </w:instrText>
+              <w:instrText xml:space="preserve"> PAGEREF _Toc61878554 \h </w:instrText>
             </w:r>
             <w:r>
               <w:rPr>
@@ -1548,7 +1542,7 @@
         </w:p>
         <w:p>
           <w:pPr>
-            <w:pStyle w:val="Sumrio2"/>
+            <w:pStyle w:val="TDC2"/>
             <w:tabs>
               <w:tab w:val="left" w:pos="880"/>
               <w:tab w:val="right" w:leader="dot" w:pos="9060"/>
@@ -1558,10 +1552,10 @@
               <w:lang w:val="pt-BR" w:eastAsia="pt-BR"/>
             </w:rPr>
           </w:pPr>
-          <w:hyperlink w:anchor="_Toc58958556" w:history="1">
-            <w:r>
-              <w:rPr>
-                <w:rStyle w:val="Hyperlink"/>
+          <w:hyperlink w:anchor="_Toc61878555" w:history="1">
+            <w:r>
+              <w:rPr>
+                <w:rStyle w:val="Hipervnculo"/>
                 <w:noProof/>
                 <w:lang w:val="es-ES_tradnl"/>
               </w:rPr>
@@ -1576,7 +1570,7 @@
             </w:r>
             <w:r>
               <w:rPr>
-                <w:rStyle w:val="Hyperlink"/>
+                <w:rStyle w:val="Hipervnculo"/>
                 <w:noProof/>
                 <w:lang w:val="es-ES_tradnl"/>
               </w:rPr>
@@ -1601,7 +1595,7 @@
                 <w:noProof/>
                 <w:webHidden/>
               </w:rPr>
-              <w:instrText xml:space="preserve"> PAGEREF _Toc58958556 \h </w:instrText>
+              <w:instrText xml:space="preserve"> PAGEREF _Toc61878555 \h </w:instrText>
             </w:r>
             <w:r>
               <w:rPr>
@@ -1634,7 +1628,7 @@
         </w:p>
         <w:p>
           <w:pPr>
-            <w:pStyle w:val="Sumrio3"/>
+            <w:pStyle w:val="TDC3"/>
             <w:tabs>
               <w:tab w:val="left" w:pos="1320"/>
               <w:tab w:val="right" w:leader="dot" w:pos="9060"/>
@@ -1644,10 +1638,10 @@
               <w:lang w:val="pt-BR" w:eastAsia="pt-BR"/>
             </w:rPr>
           </w:pPr>
-          <w:hyperlink w:anchor="_Toc58958557" w:history="1">
-            <w:r>
-              <w:rPr>
-                <w:rStyle w:val="Hyperlink"/>
+          <w:hyperlink w:anchor="_Toc61878556" w:history="1">
+            <w:r>
+              <w:rPr>
+                <w:rStyle w:val="Hipervnculo"/>
                 <w:noProof/>
                 <w:lang w:val="es-ES_tradnl"/>
               </w:rPr>
@@ -1662,7 +1656,7 @@
             </w:r>
             <w:r>
               <w:rPr>
-                <w:rStyle w:val="Hyperlink"/>
+                <w:rStyle w:val="Hipervnculo"/>
                 <w:noProof/>
                 <w:shd w:val="clear" w:color="auto" w:fill="FFFFFF"/>
                 <w:lang w:val="es-ES_tradnl"/>
@@ -1688,7 +1682,7 @@
                 <w:noProof/>
                 <w:webHidden/>
               </w:rPr>
-              <w:instrText xml:space="preserve"> PAGEREF _Toc58958557 \h </w:instrText>
+              <w:instrText xml:space="preserve"> PAGEREF _Toc61878556 \h </w:instrText>
             </w:r>
             <w:r>
               <w:rPr>
@@ -1721,7 +1715,7 @@
         </w:p>
         <w:p>
           <w:pPr>
-            <w:pStyle w:val="Sumrio3"/>
+            <w:pStyle w:val="TDC3"/>
             <w:tabs>
               <w:tab w:val="left" w:pos="1320"/>
               <w:tab w:val="right" w:leader="dot" w:pos="9060"/>
@@ -1731,10 +1725,10 @@
               <w:lang w:val="pt-BR" w:eastAsia="pt-BR"/>
             </w:rPr>
           </w:pPr>
-          <w:hyperlink w:anchor="_Toc58958558" w:history="1">
-            <w:r>
-              <w:rPr>
-                <w:rStyle w:val="Hyperlink"/>
+          <w:hyperlink w:anchor="_Toc61878557" w:history="1">
+            <w:r>
+              <w:rPr>
+                <w:rStyle w:val="Hipervnculo"/>
                 <w:noProof/>
               </w:rPr>
               <w:t>2.5.2.</w:t>
@@ -1748,7 +1742,7 @@
             </w:r>
             <w:r>
               <w:rPr>
-                <w:rStyle w:val="Hyperlink"/>
+                <w:rStyle w:val="Hipervnculo"/>
                 <w:noProof/>
                 <w:shd w:val="clear" w:color="auto" w:fill="FFFFFF"/>
                 <w:lang w:val="es-ES_tradnl"/>
@@ -1774,7 +1768,7 @@
                 <w:noProof/>
                 <w:webHidden/>
               </w:rPr>
-              <w:instrText xml:space="preserve"> PAGEREF _Toc58958558 \h </w:instrText>
+              <w:instrText xml:space="preserve"> PAGEREF _Toc61878557 \h </w:instrText>
             </w:r>
             <w:r>
               <w:rPr>
@@ -1807,7 +1801,7 @@
         </w:p>
         <w:p>
           <w:pPr>
-            <w:pStyle w:val="Sumrio3"/>
+            <w:pStyle w:val="TDC3"/>
             <w:tabs>
               <w:tab w:val="left" w:pos="1320"/>
               <w:tab w:val="right" w:leader="dot" w:pos="9060"/>
@@ -1817,10 +1811,10 @@
               <w:lang w:val="pt-BR" w:eastAsia="pt-BR"/>
             </w:rPr>
           </w:pPr>
-          <w:hyperlink w:anchor="_Toc58958559" w:history="1">
-            <w:r>
-              <w:rPr>
-                <w:rStyle w:val="Hyperlink"/>
+          <w:hyperlink w:anchor="_Toc61878558" w:history="1">
+            <w:r>
+              <w:rPr>
+                <w:rStyle w:val="Hipervnculo"/>
                 <w:noProof/>
               </w:rPr>
               <w:t>2.5.3.</w:t>
@@ -1834,7 +1828,7 @@
             </w:r>
             <w:r>
               <w:rPr>
-                <w:rStyle w:val="Hyperlink"/>
+                <w:rStyle w:val="Hipervnculo"/>
                 <w:noProof/>
               </w:rPr>
               <w:t>Titanium</w:t>
@@ -1858,7 +1852,7 @@
                 <w:noProof/>
                 <w:webHidden/>
               </w:rPr>
-              <w:instrText xml:space="preserve"> PAGEREF _Toc58958559 \h </w:instrText>
+              <w:instrText xml:space="preserve"> PAGEREF _Toc61878558 \h </w:instrText>
             </w:r>
             <w:r>
               <w:rPr>
@@ -1891,7 +1885,7 @@
         </w:p>
         <w:p>
           <w:pPr>
-            <w:pStyle w:val="Sumrio3"/>
+            <w:pStyle w:val="TDC3"/>
             <w:tabs>
               <w:tab w:val="left" w:pos="1320"/>
               <w:tab w:val="right" w:leader="dot" w:pos="9060"/>
@@ -1901,10 +1895,10 @@
               <w:lang w:val="pt-BR" w:eastAsia="pt-BR"/>
             </w:rPr>
           </w:pPr>
-          <w:hyperlink w:anchor="_Toc58958560" w:history="1">
-            <w:r>
-              <w:rPr>
-                <w:rStyle w:val="Hyperlink"/>
+          <w:hyperlink w:anchor="_Toc61878559" w:history="1">
+            <w:r>
+              <w:rPr>
+                <w:rStyle w:val="Hipervnculo"/>
                 <w:noProof/>
                 <w:lang w:val="es-ES_tradnl"/>
               </w:rPr>
@@ -1919,7 +1913,7 @@
             </w:r>
             <w:r>
               <w:rPr>
-                <w:rStyle w:val="Hyperlink"/>
+                <w:rStyle w:val="Hipervnculo"/>
                 <w:noProof/>
                 <w:shd w:val="clear" w:color="auto" w:fill="FFFFFF"/>
                 <w:lang w:val="es-ES_tradnl"/>
@@ -1945,7 +1939,7 @@
                 <w:noProof/>
                 <w:webHidden/>
               </w:rPr>
-              <w:instrText xml:space="preserve"> PAGEREF _Toc58958560 \h </w:instrText>
+              <w:instrText xml:space="preserve"> PAGEREF _Toc61878559 \h </w:instrText>
             </w:r>
             <w:r>
               <w:rPr>
@@ -1978,7 +1972,7 @@
         </w:p>
         <w:p>
           <w:pPr>
-            <w:pStyle w:val="Sumrio2"/>
+            <w:pStyle w:val="TDC2"/>
             <w:tabs>
               <w:tab w:val="left" w:pos="880"/>
               <w:tab w:val="right" w:leader="dot" w:pos="9060"/>
@@ -1988,10 +1982,10 @@
               <w:lang w:val="pt-BR" w:eastAsia="pt-BR"/>
             </w:rPr>
           </w:pPr>
-          <w:hyperlink w:anchor="_Toc58958561" w:history="1">
-            <w:r>
-              <w:rPr>
-                <w:rStyle w:val="Hyperlink"/>
+          <w:hyperlink w:anchor="_Toc61878560" w:history="1">
+            <w:r>
+              <w:rPr>
+                <w:rStyle w:val="Hipervnculo"/>
                 <w:noProof/>
                 <w:lang w:val="es-ES_tradnl"/>
               </w:rPr>
@@ -2006,11 +2000,11 @@
             </w:r>
             <w:r>
               <w:rPr>
-                <w:rStyle w:val="Hyperlink"/>
+                <w:rStyle w:val="Hipervnculo"/>
                 <w:noProof/>
                 <w:lang w:val="es-ES_tradnl"/>
               </w:rPr>
-              <w:t>El problema de herramientas multiplataformas.</w:t>
+              <w:t>Herramientas multiplataformas.</w:t>
             </w:r>
             <w:r>
               <w:rPr>
@@ -2031,7 +2025,7 @@
                 <w:noProof/>
                 <w:webHidden/>
               </w:rPr>
-              <w:instrText xml:space="preserve"> PAGEREF _Toc58958561 \h </w:instrText>
+              <w:instrText xml:space="preserve"> PAGEREF _Toc61878560 \h </w:instrText>
             </w:r>
             <w:r>
               <w:rPr>
@@ -2064,7 +2058,7 @@
         </w:p>
         <w:p>
           <w:pPr>
-            <w:pStyle w:val="Sumrio3"/>
+            <w:pStyle w:val="TDC3"/>
             <w:tabs>
               <w:tab w:val="left" w:pos="1320"/>
               <w:tab w:val="right" w:leader="dot" w:pos="9060"/>
@@ -2074,10 +2068,10 @@
               <w:lang w:val="pt-BR" w:eastAsia="pt-BR"/>
             </w:rPr>
           </w:pPr>
-          <w:hyperlink w:anchor="_Toc58958562" w:history="1">
-            <w:r>
-              <w:rPr>
-                <w:rStyle w:val="Hyperlink"/>
+          <w:hyperlink w:anchor="_Toc61878561" w:history="1">
+            <w:r>
+              <w:rPr>
+                <w:rStyle w:val="Hipervnculo"/>
                 <w:noProof/>
                 <w:lang w:val="es-ES_tradnl"/>
               </w:rPr>
@@ -2092,12 +2086,12 @@
             </w:r>
             <w:r>
               <w:rPr>
-                <w:rStyle w:val="Hyperlink"/>
+                <w:rStyle w:val="Hipervnculo"/>
                 <w:noProof/>
                 <w:shd w:val="clear" w:color="auto" w:fill="FFFFFF"/>
                 <w:lang w:val="es-ES_tradnl"/>
               </w:rPr>
-              <w:t>Web Aplicaciones</w:t>
+              <w:t>Web Aplicaciones móviles</w:t>
             </w:r>
             <w:r>
               <w:rPr>
@@ -2118,7 +2112,7 @@
                 <w:noProof/>
                 <w:webHidden/>
               </w:rPr>
-              <w:instrText xml:space="preserve"> PAGEREF _Toc58958562 \h </w:instrText>
+              <w:instrText xml:space="preserve"> PAGEREF _Toc61878561 \h </w:instrText>
             </w:r>
             <w:r>
               <w:rPr>
@@ -2151,7 +2145,439 @@
         </w:p>
         <w:p>
           <w:pPr>
-            <w:pStyle w:val="Sumrio1"/>
+            <w:pStyle w:val="TDC3"/>
+            <w:tabs>
+              <w:tab w:val="left" w:pos="1320"/>
+              <w:tab w:val="right" w:leader="dot" w:pos="9060"/>
+            </w:tabs>
+            <w:rPr>
+              <w:noProof/>
+              <w:lang w:val="pt-BR" w:eastAsia="pt-BR"/>
+            </w:rPr>
+          </w:pPr>
+          <w:hyperlink w:anchor="_Toc61878562" w:history="1">
+            <w:r>
+              <w:rPr>
+                <w:rStyle w:val="Hipervnculo"/>
+                <w:noProof/>
+                <w:lang w:val="es-ES_tradnl"/>
+              </w:rPr>
+              <w:t>2.6.2.</w:t>
+            </w:r>
+            <w:r>
+              <w:rPr>
+                <w:noProof/>
+                <w:lang w:val="pt-BR" w:eastAsia="pt-BR"/>
+              </w:rPr>
+              <w:tab/>
+            </w:r>
+            <w:r>
+              <w:rPr>
+                <w:rStyle w:val="Hipervnculo"/>
+                <w:noProof/>
+                <w:shd w:val="clear" w:color="auto" w:fill="FFFFFF"/>
+                <w:lang w:val="es-ES_tradnl"/>
+              </w:rPr>
+              <w:t>Web Aplicaciones hibridas</w:t>
+            </w:r>
+            <w:r>
+              <w:rPr>
+                <w:noProof/>
+                <w:webHidden/>
+              </w:rPr>
+              <w:tab/>
+            </w:r>
+            <w:r>
+              <w:rPr>
+                <w:noProof/>
+                <w:webHidden/>
+              </w:rPr>
+              <w:fldChar w:fldCharType="begin"/>
+            </w:r>
+            <w:r>
+              <w:rPr>
+                <w:noProof/>
+                <w:webHidden/>
+              </w:rPr>
+              <w:instrText xml:space="preserve"> PAGEREF _Toc61878562 \h </w:instrText>
+            </w:r>
+            <w:r>
+              <w:rPr>
+                <w:noProof/>
+                <w:webHidden/>
+              </w:rPr>
+            </w:r>
+            <w:r>
+              <w:rPr>
+                <w:noProof/>
+                <w:webHidden/>
+              </w:rPr>
+              <w:fldChar w:fldCharType="separate"/>
+            </w:r>
+            <w:r>
+              <w:rPr>
+                <w:noProof/>
+                <w:webHidden/>
+              </w:rPr>
+              <w:t>11</w:t>
+            </w:r>
+            <w:r>
+              <w:rPr>
+                <w:noProof/>
+                <w:webHidden/>
+              </w:rPr>
+              <w:fldChar w:fldCharType="end"/>
+            </w:r>
+          </w:hyperlink>
+        </w:p>
+        <w:p>
+          <w:pPr>
+            <w:pStyle w:val="TDC3"/>
+            <w:tabs>
+              <w:tab w:val="left" w:pos="1320"/>
+              <w:tab w:val="right" w:leader="dot" w:pos="9060"/>
+            </w:tabs>
+            <w:rPr>
+              <w:noProof/>
+              <w:lang w:val="pt-BR" w:eastAsia="pt-BR"/>
+            </w:rPr>
+          </w:pPr>
+          <w:hyperlink w:anchor="_Toc61878563" w:history="1">
+            <w:r>
+              <w:rPr>
+                <w:rStyle w:val="Hipervnculo"/>
+                <w:noProof/>
+                <w:lang w:val="es-ES_tradnl"/>
+              </w:rPr>
+              <w:t>2.6.3.</w:t>
+            </w:r>
+            <w:r>
+              <w:rPr>
+                <w:noProof/>
+                <w:lang w:val="pt-BR" w:eastAsia="pt-BR"/>
+              </w:rPr>
+              <w:tab/>
+            </w:r>
+            <w:r>
+              <w:rPr>
+                <w:rStyle w:val="Hipervnculo"/>
+                <w:noProof/>
+                <w:lang w:val="es-ES_tradnl"/>
+              </w:rPr>
+              <w:t>Aplicaciones interpretadas</w:t>
+            </w:r>
+            <w:r>
+              <w:rPr>
+                <w:noProof/>
+                <w:webHidden/>
+              </w:rPr>
+              <w:tab/>
+            </w:r>
+            <w:r>
+              <w:rPr>
+                <w:noProof/>
+                <w:webHidden/>
+              </w:rPr>
+              <w:fldChar w:fldCharType="begin"/>
+            </w:r>
+            <w:r>
+              <w:rPr>
+                <w:noProof/>
+                <w:webHidden/>
+              </w:rPr>
+              <w:instrText xml:space="preserve"> PAGEREF _Toc61878563 \h </w:instrText>
+            </w:r>
+            <w:r>
+              <w:rPr>
+                <w:noProof/>
+                <w:webHidden/>
+              </w:rPr>
+            </w:r>
+            <w:r>
+              <w:rPr>
+                <w:noProof/>
+                <w:webHidden/>
+              </w:rPr>
+              <w:fldChar w:fldCharType="separate"/>
+            </w:r>
+            <w:r>
+              <w:rPr>
+                <w:noProof/>
+                <w:webHidden/>
+              </w:rPr>
+              <w:t>12</w:t>
+            </w:r>
+            <w:r>
+              <w:rPr>
+                <w:noProof/>
+                <w:webHidden/>
+              </w:rPr>
+              <w:fldChar w:fldCharType="end"/>
+            </w:r>
+          </w:hyperlink>
+        </w:p>
+        <w:p>
+          <w:pPr>
+            <w:pStyle w:val="TDC3"/>
+            <w:tabs>
+              <w:tab w:val="left" w:pos="1320"/>
+              <w:tab w:val="right" w:leader="dot" w:pos="9060"/>
+            </w:tabs>
+            <w:rPr>
+              <w:noProof/>
+              <w:lang w:val="pt-BR" w:eastAsia="pt-BR"/>
+            </w:rPr>
+          </w:pPr>
+          <w:hyperlink w:anchor="_Toc61878564" w:history="1">
+            <w:r>
+              <w:rPr>
+                <w:rStyle w:val="Hipervnculo"/>
+                <w:noProof/>
+                <w:lang w:val="es-ES_tradnl"/>
+              </w:rPr>
+              <w:t>2.6.4.</w:t>
+            </w:r>
+            <w:r>
+              <w:rPr>
+                <w:noProof/>
+                <w:lang w:val="pt-BR" w:eastAsia="pt-BR"/>
+              </w:rPr>
+              <w:tab/>
+            </w:r>
+            <w:r>
+              <w:rPr>
+                <w:rStyle w:val="Hipervnculo"/>
+                <w:noProof/>
+                <w:lang w:val="es-ES_tradnl"/>
+              </w:rPr>
+              <w:t>Aplicaciones generadas por multiplataformas</w:t>
+            </w:r>
+            <w:r>
+              <w:rPr>
+                <w:noProof/>
+                <w:webHidden/>
+              </w:rPr>
+              <w:tab/>
+            </w:r>
+            <w:r>
+              <w:rPr>
+                <w:noProof/>
+                <w:webHidden/>
+              </w:rPr>
+              <w:fldChar w:fldCharType="begin"/>
+            </w:r>
+            <w:r>
+              <w:rPr>
+                <w:noProof/>
+                <w:webHidden/>
+              </w:rPr>
+              <w:instrText xml:space="preserve"> PAGEREF _Toc61878564 \h </w:instrText>
+            </w:r>
+            <w:r>
+              <w:rPr>
+                <w:noProof/>
+                <w:webHidden/>
+              </w:rPr>
+            </w:r>
+            <w:r>
+              <w:rPr>
+                <w:noProof/>
+                <w:webHidden/>
+              </w:rPr>
+              <w:fldChar w:fldCharType="separate"/>
+            </w:r>
+            <w:r>
+              <w:rPr>
+                <w:noProof/>
+                <w:webHidden/>
+              </w:rPr>
+              <w:t>12</w:t>
+            </w:r>
+            <w:r>
+              <w:rPr>
+                <w:noProof/>
+                <w:webHidden/>
+              </w:rPr>
+              <w:fldChar w:fldCharType="end"/>
+            </w:r>
+          </w:hyperlink>
+        </w:p>
+        <w:p>
+          <w:pPr>
+            <w:pStyle w:val="TDC2"/>
+            <w:tabs>
+              <w:tab w:val="left" w:pos="880"/>
+              <w:tab w:val="right" w:leader="dot" w:pos="9060"/>
+            </w:tabs>
+            <w:rPr>
+              <w:noProof/>
+              <w:lang w:val="pt-BR" w:eastAsia="pt-BR"/>
+            </w:rPr>
+          </w:pPr>
+          <w:hyperlink w:anchor="_Toc61878565" w:history="1">
+            <w:r>
+              <w:rPr>
+                <w:rStyle w:val="Hipervnculo"/>
+                <w:noProof/>
+                <w:lang w:val="es-ES_tradnl"/>
+              </w:rPr>
+              <w:t>2.7.</w:t>
+            </w:r>
+            <w:r>
+              <w:rPr>
+                <w:noProof/>
+                <w:lang w:val="pt-BR" w:eastAsia="pt-BR"/>
+              </w:rPr>
+              <w:tab/>
+            </w:r>
+            <w:r>
+              <w:rPr>
+                <w:rStyle w:val="Hipervnculo"/>
+                <w:noProof/>
+                <w:shd w:val="clear" w:color="auto" w:fill="FFFFFF"/>
+              </w:rPr>
+              <w:t>El problema de herramientas multiplataformas</w:t>
+            </w:r>
+            <w:r>
+              <w:rPr>
+                <w:noProof/>
+                <w:webHidden/>
+              </w:rPr>
+              <w:tab/>
+            </w:r>
+            <w:r>
+              <w:rPr>
+                <w:noProof/>
+                <w:webHidden/>
+              </w:rPr>
+              <w:fldChar w:fldCharType="begin"/>
+            </w:r>
+            <w:r>
+              <w:rPr>
+                <w:noProof/>
+                <w:webHidden/>
+              </w:rPr>
+              <w:instrText xml:space="preserve"> PAGEREF _Toc61878565 \h </w:instrText>
+            </w:r>
+            <w:r>
+              <w:rPr>
+                <w:noProof/>
+                <w:webHidden/>
+              </w:rPr>
+            </w:r>
+            <w:r>
+              <w:rPr>
+                <w:noProof/>
+                <w:webHidden/>
+              </w:rPr>
+              <w:fldChar w:fldCharType="separate"/>
+            </w:r>
+            <w:r>
+              <w:rPr>
+                <w:noProof/>
+                <w:webHidden/>
+              </w:rPr>
+              <w:t>13</w:t>
+            </w:r>
+            <w:r>
+              <w:rPr>
+                <w:noProof/>
+                <w:webHidden/>
+              </w:rPr>
+              <w:fldChar w:fldCharType="end"/>
+            </w:r>
+          </w:hyperlink>
+        </w:p>
+        <w:p>
+          <w:pPr>
+            <w:pStyle w:val="TDC1"/>
+            <w:tabs>
+              <w:tab w:val="left" w:pos="440"/>
+              <w:tab w:val="right" w:leader="dot" w:pos="9060"/>
+            </w:tabs>
+            <w:rPr>
+              <w:rFonts w:eastAsiaTheme="minorEastAsia"/>
+              <w:noProof/>
+              <w:lang w:val="pt-BR" w:eastAsia="pt-BR"/>
+            </w:rPr>
+          </w:pPr>
+          <w:hyperlink w:anchor="_Toc61878566" w:history="1">
+            <w:r>
+              <w:rPr>
+                <w:rStyle w:val="Hipervnculo"/>
+                <w:noProof/>
+              </w:rPr>
+              <w:t>3.</w:t>
+            </w:r>
+            <w:r>
+              <w:rPr>
+                <w:rFonts w:eastAsiaTheme="minorEastAsia"/>
+                <w:noProof/>
+                <w:lang w:val="pt-BR" w:eastAsia="pt-BR"/>
+              </w:rPr>
+              <w:tab/>
+            </w:r>
+            <w:r>
+              <w:rPr>
+                <w:rStyle w:val="Hipervnculo"/>
+                <w:noProof/>
+                <w:shd w:val="clear" w:color="auto" w:fill="FFFFFF"/>
+              </w:rPr>
+              <w:t>FLUTTER</w:t>
+            </w:r>
+            <w:r>
+              <w:rPr>
+                <w:noProof/>
+                <w:webHidden/>
+              </w:rPr>
+              <w:tab/>
+            </w:r>
+            <w:r>
+              <w:rPr>
+                <w:noProof/>
+                <w:webHidden/>
+              </w:rPr>
+              <w:fldChar w:fldCharType="begin"/>
+            </w:r>
+            <w:r>
+              <w:rPr>
+                <w:noProof/>
+                <w:webHidden/>
+              </w:rPr>
+              <w:instrText xml:space="preserve"> PAGEREF _Toc61878566 \h </w:instrText>
+            </w:r>
+            <w:r>
+              <w:rPr>
+                <w:noProof/>
+                <w:webHidden/>
+              </w:rPr>
+            </w:r>
+            <w:r>
+              <w:rPr>
+                <w:noProof/>
+                <w:webHidden/>
+              </w:rPr>
+              <w:fldChar w:fldCharType="separate"/>
+            </w:r>
+            <w:r>
+              <w:rPr>
+                <w:noProof/>
+                <w:webHidden/>
+              </w:rPr>
+              <w:t>14</w:t>
+            </w:r>
+            <w:r>
+              <w:rPr>
+                <w:noProof/>
+                <w:webHidden/>
+              </w:rPr>
+              <w:fldChar w:fldCharType="end"/>
+            </w:r>
+          </w:hyperlink>
+        </w:p>
+        <w:p>
+          <w:pPr>
+            <w:pStyle w:val="TDC1"/>
             <w:tabs>
               <w:tab w:val="right" w:leader="dot" w:pos="9060"/>
             </w:tabs>
@@ -2161,10 +2587,10 @@
               <w:lang w:val="pt-BR" w:eastAsia="pt-BR"/>
             </w:rPr>
           </w:pPr>
-          <w:hyperlink w:anchor="_Toc58958563" w:history="1">
-            <w:r>
-              <w:rPr>
-                <w:rStyle w:val="Hyperlink"/>
+          <w:hyperlink w:anchor="_Toc61878567" w:history="1">
+            <w:r>
+              <w:rPr>
+                <w:rStyle w:val="Hipervnculo"/>
                 <w:noProof/>
                 <w:lang w:val="es-ES_tradnl"/>
               </w:rPr>
@@ -2189,7 +2615,7 @@
                 <w:noProof/>
                 <w:webHidden/>
               </w:rPr>
-              <w:instrText xml:space="preserve"> PAGEREF _Toc58958563 \h </w:instrText>
+              <w:instrText xml:space="preserve"> PAGEREF _Toc61878567 \h </w:instrText>
             </w:r>
             <w:r>
               <w:rPr>
@@ -2209,7 +2635,7 @@
                 <w:noProof/>
                 <w:webHidden/>
               </w:rPr>
-              <w:t>11</w:t>
+              <w:t>15</w:t>
             </w:r>
             <w:r>
               <w:rPr>
@@ -2279,8 +2705,8 @@
           <w:lang w:val="es-ES_tradnl"/>
         </w:rPr>
       </w:pPr>
-      <w:bookmarkStart w:id="1" w:name="_Toc58958548"/>
-      <w:bookmarkStart w:id="2" w:name="_Hlk58868714"/>
+      <w:bookmarkStart w:id="1" w:name="_Hlk58868714"/>
+      <w:bookmarkStart w:id="2" w:name="_Toc61878547"/>
       <w:bookmarkEnd w:id="0"/>
       <w:r>
         <w:rPr>
@@ -2289,9 +2715,9 @@
         <w:lastRenderedPageBreak/>
         <w:t>INTRODUCIÓN</w:t>
       </w:r>
-      <w:bookmarkEnd w:id="1"/>
-    </w:p>
-    <w:bookmarkEnd w:id="2"/>
+      <w:bookmarkEnd w:id="2"/>
+    </w:p>
+    <w:bookmarkEnd w:id="1"/>
     <w:p>
       <w:pPr>
         <w:pStyle w:val="cuerpo-tfg"/>
@@ -2303,8 +2729,16 @@
         <w:rPr>
           <w:lang w:val="es-ES_tradnl"/>
         </w:rPr>
-        <w:t>Escribir una cosa</w:t>
-      </w:r>
+        <w:t xml:space="preserve">Escribir una </w:t>
+      </w:r>
+      <w:proofErr w:type="spellStart"/>
+      <w:r>
+        <w:rPr>
+          <w:lang w:val="es-ES_tradnl"/>
+        </w:rPr>
+        <w:t>introdución</w:t>
+      </w:r>
+      <w:proofErr w:type="spellEnd"/>
     </w:p>
     <w:p>
       <w:pPr>
@@ -2317,7 +2751,7 @@
           <w:lang w:val="es-ES_tradnl"/>
         </w:rPr>
       </w:pPr>
-      <w:bookmarkStart w:id="3" w:name="_Toc58958549"/>
+      <w:bookmarkStart w:id="3" w:name="_Toc61878548"/>
       <w:r>
         <w:rPr>
           <w:lang w:val="es-ES_tradnl"/>
@@ -2396,7 +2830,7 @@
     </w:p>
     <w:p>
       <w:pPr>
-        <w:pStyle w:val="PargrafodaLista"/>
+        <w:pStyle w:val="Prrafodelista"/>
         <w:keepNext/>
         <w:keepLines/>
         <w:numPr>
@@ -2421,15 +2855,23 @@
       <w:bookmarkStart w:id="6" w:name="_Toc58874463"/>
       <w:bookmarkStart w:id="7" w:name="_Toc58956669"/>
       <w:bookmarkStart w:id="8" w:name="_Toc58958550"/>
+      <w:bookmarkStart w:id="9" w:name="_Toc61878426"/>
+      <w:bookmarkStart w:id="10" w:name="_Toc61878500"/>
+      <w:bookmarkStart w:id="11" w:name="_Toc61878520"/>
+      <w:bookmarkStart w:id="12" w:name="_Toc61878549"/>
       <w:bookmarkEnd w:id="4"/>
       <w:bookmarkEnd w:id="5"/>
       <w:bookmarkEnd w:id="6"/>
       <w:bookmarkEnd w:id="7"/>
       <w:bookmarkEnd w:id="8"/>
-    </w:p>
-    <w:p>
-      <w:pPr>
-        <w:pStyle w:val="PargrafodaLista"/>
+      <w:bookmarkEnd w:id="9"/>
+      <w:bookmarkEnd w:id="10"/>
+      <w:bookmarkEnd w:id="11"/>
+      <w:bookmarkEnd w:id="12"/>
+    </w:p>
+    <w:p>
+      <w:pPr>
+        <w:pStyle w:val="Prrafodelista"/>
         <w:keepNext/>
         <w:keepLines/>
         <w:numPr>
@@ -2449,16 +2891,24 @@
           <w:lang w:val="es-ES_tradnl"/>
         </w:rPr>
       </w:pPr>
-      <w:bookmarkStart w:id="9" w:name="_Toc58869085"/>
-      <w:bookmarkStart w:id="10" w:name="_Toc58869952"/>
-      <w:bookmarkStart w:id="11" w:name="_Toc58874464"/>
-      <w:bookmarkStart w:id="12" w:name="_Toc58956670"/>
-      <w:bookmarkStart w:id="13" w:name="_Toc58958551"/>
-      <w:bookmarkEnd w:id="9"/>
-      <w:bookmarkEnd w:id="10"/>
-      <w:bookmarkEnd w:id="11"/>
-      <w:bookmarkEnd w:id="12"/>
+      <w:bookmarkStart w:id="13" w:name="_Toc58869085"/>
+      <w:bookmarkStart w:id="14" w:name="_Toc58869952"/>
+      <w:bookmarkStart w:id="15" w:name="_Toc58874464"/>
+      <w:bookmarkStart w:id="16" w:name="_Toc58956670"/>
+      <w:bookmarkStart w:id="17" w:name="_Toc58958551"/>
+      <w:bookmarkStart w:id="18" w:name="_Toc61878427"/>
+      <w:bookmarkStart w:id="19" w:name="_Toc61878501"/>
+      <w:bookmarkStart w:id="20" w:name="_Toc61878521"/>
+      <w:bookmarkStart w:id="21" w:name="_Toc61878550"/>
       <w:bookmarkEnd w:id="13"/>
+      <w:bookmarkEnd w:id="14"/>
+      <w:bookmarkEnd w:id="15"/>
+      <w:bookmarkEnd w:id="16"/>
+      <w:bookmarkEnd w:id="17"/>
+      <w:bookmarkEnd w:id="18"/>
+      <w:bookmarkEnd w:id="19"/>
+      <w:bookmarkEnd w:id="20"/>
+      <w:bookmarkEnd w:id="21"/>
     </w:p>
     <w:p>
       <w:pPr>
@@ -2471,14 +2921,14 @@
           <w:lang w:val="es-ES_tradnl"/>
         </w:rPr>
       </w:pPr>
-      <w:bookmarkStart w:id="14" w:name="_Toc58958552"/>
+      <w:bookmarkStart w:id="22" w:name="_Toc61878551"/>
       <w:r>
         <w:rPr>
           <w:lang w:val="es-ES_tradnl"/>
         </w:rPr>
         <w:t>La rápida ascensión de internet y móviles</w:t>
       </w:r>
-      <w:bookmarkEnd w:id="14"/>
+      <w:bookmarkEnd w:id="22"/>
     </w:p>
     <w:p>
       <w:pPr>
@@ -2523,7 +2973,19 @@
         <w:rPr>
           <w:lang w:val="es-ES_tradnl"/>
         </w:rPr>
-        <w:t xml:space="preserve">Hoy en dia, los móviles tienen muchas más funcionalidades si comparado con antiguamente. Hoy no sirven apenas para llamadas, en verdad es que poca gente lo utiliza para eso, sino que sirve para </w:t>
+        <w:t xml:space="preserve">Hoy en </w:t>
+      </w:r>
+      <w:r>
+        <w:rPr>
+          <w:lang w:val="es-ES_tradnl"/>
+        </w:rPr>
+        <w:t>día</w:t>
+      </w:r>
+      <w:r>
+        <w:rPr>
+          <w:lang w:val="es-ES_tradnl"/>
+        </w:rPr>
+        <w:t xml:space="preserve">, los móviles tienen muchas más funcionalidades si comparado con antiguamente. Hoy no sirven apenas para llamadas, en verdad es que poca gente lo utiliza para eso, sino que sirve para </w:t>
       </w:r>
       <w:r>
         <w:rPr>
@@ -2960,26 +3422,42 @@
         </w:rPr>
         <w:t>Como si no bastase, en 2007 Android se torna el sistema operativo más utilizado en el mundo, superando a Windows (</w:t>
       </w:r>
-      <w:commentRangeStart w:id="15"/>
+      <w:commentRangeStart w:id="23"/>
       <w:r>
         <w:rPr>
           <w:lang w:val="es-ES_tradnl"/>
         </w:rPr>
         <w:t>SO</w:t>
       </w:r>
-      <w:commentRangeEnd w:id="15"/>
-      <w:r>
-        <w:rPr>
-          <w:rStyle w:val="Refdecomentrio"/>
+      <w:commentRangeEnd w:id="23"/>
+      <w:r>
+        <w:rPr>
+          <w:rStyle w:val="Refdecomentario"/>
           <w:rFonts w:asciiTheme="minorHAnsi" w:hAnsiTheme="minorHAnsi" w:cstheme="minorBidi"/>
         </w:rPr>
-        <w:commentReference w:id="15"/>
-      </w:r>
-      <w:r>
-        <w:rPr>
-          <w:lang w:val="es-ES_tradnl"/>
-        </w:rPr>
-        <w:t xml:space="preserve"> para ordenadores de mesa), conforme muestra la pesquisa, de la empresa de estadísticas web StatCounter.</w:t>
+        <w:commentReference w:id="23"/>
+      </w:r>
+      <w:r>
+        <w:rPr>
+          <w:lang w:val="es-ES_tradnl"/>
+        </w:rPr>
+        <w:t xml:space="preserve"> para ordenadores de mesa), conforme muestra la pesquisa, de la empresa de estadísticas web </w:t>
+      </w:r>
+      <w:proofErr w:type="spellStart"/>
+      <w:r>
+        <w:rPr>
+          <w:i/>
+          <w:iCs/>
+          <w:lang w:val="es-ES_tradnl"/>
+        </w:rPr>
+        <w:t>StatCounter</w:t>
+      </w:r>
+      <w:proofErr w:type="spellEnd"/>
+      <w:r>
+        <w:rPr>
+          <w:lang w:val="es-ES_tradnl"/>
+        </w:rPr>
+        <w:t>.</w:t>
       </w:r>
     </w:p>
     <w:p>
@@ -3097,7 +3575,21 @@
         <w:rPr>
           <w:lang w:val="es-ES_tradnl"/>
         </w:rPr>
-        <w:t>(IMAGEM RETIRADA no dia 02/12/2020)</w:t>
+        <w:t xml:space="preserve">(IMAGEM RETIRADA no </w:t>
+      </w:r>
+      <w:proofErr w:type="spellStart"/>
+      <w:r>
+        <w:rPr>
+          <w:lang w:val="es-ES_tradnl"/>
+        </w:rPr>
+        <w:t>dia</w:t>
+      </w:r>
+      <w:proofErr w:type="spellEnd"/>
+      <w:r>
+        <w:rPr>
+          <w:lang w:val="es-ES_tradnl"/>
+        </w:rPr>
+        <w:t xml:space="preserve"> 02/12/2020)</w:t>
       </w:r>
     </w:p>
     <w:p>
@@ -3237,7 +3729,7 @@
           <w:lang w:val="es-ES_tradnl"/>
         </w:rPr>
       </w:pPr>
-      <w:bookmarkStart w:id="16" w:name="_Toc58958553"/>
+      <w:bookmarkStart w:id="24" w:name="_Toc61878552"/>
       <w:r>
         <w:rPr>
           <w:lang w:val="es-ES_tradnl"/>
@@ -3269,7 +3761,7 @@
         </w:rPr>
         <w:t>l mercado</w:t>
       </w:r>
-      <w:bookmarkEnd w:id="16"/>
+      <w:bookmarkEnd w:id="24"/>
     </w:p>
     <w:p>
       <w:pPr>
@@ -3440,8 +3932,21 @@
         <w:rPr>
           <w:lang w:val="es-ES_tradnl"/>
         </w:rPr>
-        <w:t xml:space="preserve"> es responsable por 74% de las requisiciones a paginas de internet originadas de dispositivos móviles, mientras iOS (Apple) es responsable por 25% y el 1% restante es compartido con otros </w:t>
-      </w:r>
+        <w:t xml:space="preserve"> es responsable por 74% de las requisiciones a </w:t>
+      </w:r>
+      <w:r>
+        <w:rPr>
+          <w:lang w:val="es-ES_tradnl"/>
+        </w:rPr>
+        <w:t>páginas</w:t>
+      </w:r>
+      <w:r>
+        <w:rPr>
+          <w:lang w:val="es-ES_tradnl"/>
+        </w:rPr>
+        <w:t xml:space="preserve"> de internet originadas de dispositivos móviles, mientras iOS (Apple) es responsable por 25% y el 1% restante es compartido con otros </w:t>
+      </w:r>
+      <w:proofErr w:type="spellStart"/>
       <w:r>
         <w:rPr>
           <w:lang w:val="es-ES_tradnl"/>
@@ -3460,6 +3965,7 @@
         </w:rPr>
         <w:t>s</w:t>
       </w:r>
+      <w:proofErr w:type="spellEnd"/>
       <w:r>
         <w:rPr>
           <w:lang w:val="es-ES_tradnl"/>
@@ -3616,7 +4122,7 @@
           <w:lang w:val="es-ES_tradnl"/>
         </w:rPr>
       </w:pPr>
-      <w:bookmarkStart w:id="17" w:name="_Toc58958554"/>
+      <w:bookmarkStart w:id="25" w:name="_Toc61878553"/>
       <w:r>
         <w:rPr>
           <w:shd w:val="clear" w:color="auto" w:fill="FFFFFF"/>
@@ -3632,7 +4138,7 @@
         </w:rPr>
         <w:t>ciones</w:t>
       </w:r>
-      <w:bookmarkEnd w:id="17"/>
+      <w:bookmarkEnd w:id="25"/>
     </w:p>
     <w:p>
       <w:pPr>
@@ -3663,7 +4169,37 @@
           <w:shd w:val="clear" w:color="auto" w:fill="FFFFFF"/>
           <w:lang w:val="es-ES_tradnl"/>
         </w:rPr>
-        <w:t xml:space="preserve">Según el informe anual de We are Social (PONER REFERENCIA), pasamos en media 3 horas y 40 minutos por dia usando el móvil y ese valor crece 10% a cada año. Y de ese total de tiempo, pasamos 91% de ello en aplicaciones, que descargamos o que vienen en el proprio móvil. Los otros 9% del tiempo pasamos usando </w:t>
+        <w:t xml:space="preserve">Según el informe anual de </w:t>
+      </w:r>
+      <w:r>
+        <w:rPr>
+          <w:i/>
+          <w:iCs/>
+          <w:shd w:val="clear" w:color="auto" w:fill="FFFFFF"/>
+          <w:lang w:val="es-ES_tradnl"/>
+        </w:rPr>
+        <w:t>We are Social</w:t>
+      </w:r>
+      <w:r>
+        <w:rPr>
+          <w:shd w:val="clear" w:color="auto" w:fill="FFFFFF"/>
+          <w:lang w:val="es-ES_tradnl"/>
+        </w:rPr>
+        <w:t xml:space="preserve"> (PONER REFERENCIA), pasamos en media 3 horas y 40 minutos por </w:t>
+      </w:r>
+      <w:r>
+        <w:rPr>
+          <w:shd w:val="clear" w:color="auto" w:fill="FFFFFF"/>
+          <w:lang w:val="es-ES_tradnl"/>
+        </w:rPr>
+        <w:t>día</w:t>
+      </w:r>
+      <w:r>
+        <w:rPr>
+          <w:shd w:val="clear" w:color="auto" w:fill="FFFFFF"/>
+          <w:lang w:val="es-ES_tradnl"/>
+        </w:rPr>
+        <w:t xml:space="preserve"> usando el móvil y ese valor crece 10% a cada año. Y de ese total de tiempo, pasamos 91% de ello en aplicaciones, que descargamos o que vienen en el proprio móvil. Los otros 9% del tiempo pasamos usando </w:t>
       </w:r>
       <w:r>
         <w:rPr>
@@ -3828,7 +4364,21 @@
           <w:shd w:val="clear" w:color="auto" w:fill="FFFFFF"/>
           <w:lang w:val="es-ES_tradnl"/>
         </w:rPr>
-        <w:t xml:space="preserve"> esta perdiendo dinero y probablemente clientes.</w:t>
+        <w:t xml:space="preserve"> </w:t>
+      </w:r>
+      <w:r>
+        <w:rPr>
+          <w:shd w:val="clear" w:color="auto" w:fill="FFFFFF"/>
+          <w:lang w:val="es-ES_tradnl"/>
+        </w:rPr>
+        <w:t>está</w:t>
+      </w:r>
+      <w:r>
+        <w:rPr>
+          <w:shd w:val="clear" w:color="auto" w:fill="FFFFFF"/>
+          <w:lang w:val="es-ES_tradnl"/>
+        </w:rPr>
+        <w:t xml:space="preserve"> perdiendo dinero y probablemente clientes.</w:t>
       </w:r>
     </w:p>
     <w:p>
@@ -3842,7 +4392,7 @@
           <w:lang w:val="es-ES_tradnl"/>
         </w:rPr>
       </w:pPr>
-      <w:bookmarkStart w:id="18" w:name="_Toc58958555"/>
+      <w:bookmarkStart w:id="26" w:name="_Toc61878554"/>
       <w:r>
         <w:rPr>
           <w:shd w:val="clear" w:color="auto" w:fill="FFFFFF"/>
@@ -3857,7 +4407,7 @@
         </w:rPr>
         <w:t xml:space="preserve"> nativo</w:t>
       </w:r>
-      <w:bookmarkEnd w:id="18"/>
+      <w:bookmarkEnd w:id="26"/>
     </w:p>
     <w:p>
       <w:pPr>
@@ -4143,7 +4693,21 @@
         <w:rPr>
           <w:lang w:val="es-ES_tradnl"/>
         </w:rPr>
-        <w:t>inicialmente y iOS con Objective-C, muchas empresas y desarrolladores optaban por lanzar sus aplicaciones solo en una plataforma, generalmente donde tenían la mayor parte de sus clientes. Entonces casos de aplicativos como Instagram, que fue lanzado primeramente en la plataforma iOS y solo dos años después lanza</w:t>
+        <w:t xml:space="preserve">inicialmente y iOS con </w:t>
+      </w:r>
+      <w:proofErr w:type="spellStart"/>
+      <w:r>
+        <w:rPr>
+          <w:lang w:val="es-ES_tradnl"/>
+        </w:rPr>
+        <w:t>Objective</w:t>
+      </w:r>
+      <w:proofErr w:type="spellEnd"/>
+      <w:r>
+        <w:rPr>
+          <w:lang w:val="es-ES_tradnl"/>
+        </w:rPr>
+        <w:t>-C, muchas empresas y desarrolladores optaban por lanzar sus aplicaciones solo en una plataforma, generalmente donde tenían la mayor parte de sus clientes. Entonces casos de aplicativos como Instagram, que fue lanzado primeramente en la plataforma iOS y solo dos años después lanza</w:t>
       </w:r>
       <w:r>
         <w:rPr>
@@ -4199,18 +4763,30 @@
         <w:rPr>
           <w:lang w:val="es-ES_tradnl"/>
         </w:rPr>
-        <w:t xml:space="preserve"> para</w:t>
-      </w:r>
-      <w:r>
-        <w:rPr>
-          <w:lang w:val="es-ES_tradnl"/>
-        </w:rPr>
         <w:t xml:space="preserve"> </w:t>
       </w:r>
       <w:r>
         <w:rPr>
           <w:lang w:val="es-ES_tradnl"/>
         </w:rPr>
+        <w:t xml:space="preserve">individual </w:t>
+      </w:r>
+      <w:r>
+        <w:rPr>
+          <w:lang w:val="es-ES_tradnl"/>
+        </w:rPr>
+        <w:t>para</w:t>
+      </w:r>
+      <w:r>
+        <w:rPr>
+          <w:lang w:val="es-ES_tradnl"/>
+        </w:rPr>
+        <w:t xml:space="preserve"> </w:t>
+      </w:r>
+      <w:r>
+        <w:rPr>
+          <w:lang w:val="es-ES_tradnl"/>
+        </w:rPr>
         <w:t>cada plataforma</w:t>
       </w:r>
       <w:r>
@@ -4255,8 +4831,16 @@
         <w:rPr>
           <w:lang w:val="es-ES_tradnl"/>
         </w:rPr>
-        <w:t>A parte del mejoramiento de los SDK’s</w:t>
-      </w:r>
+        <w:t xml:space="preserve">A parte del mejoramiento de los </w:t>
+      </w:r>
+      <w:proofErr w:type="spellStart"/>
+      <w:r>
+        <w:rPr>
+          <w:lang w:val="es-ES_tradnl"/>
+        </w:rPr>
+        <w:t>SDK’s</w:t>
+      </w:r>
+      <w:proofErr w:type="spellEnd"/>
       <w:r>
         <w:rPr>
           <w:lang w:val="es-ES_tradnl"/>
@@ -4303,7 +4887,19 @@
         <w:rPr>
           <w:lang w:val="es-ES_tradnl"/>
         </w:rPr>
-        <w:t xml:space="preserve"> entonces desarrollos más rápidos y más concisos.</w:t>
+        <w:t xml:space="preserve"> entonces desarrollos </w:t>
+      </w:r>
+      <w:r>
+        <w:rPr>
+          <w:lang w:val="es-ES_tradnl"/>
+        </w:rPr>
+        <w:t>más rápidos y concisos</w:t>
+      </w:r>
+      <w:r>
+        <w:rPr>
+          <w:lang w:val="es-ES_tradnl"/>
+        </w:rPr>
+        <w:t>.</w:t>
       </w:r>
     </w:p>
     <w:p>
@@ -4317,7 +4913,7 @@
           <w:lang w:val="es-ES_tradnl"/>
         </w:rPr>
       </w:pPr>
-      <w:bookmarkStart w:id="19" w:name="_Toc58958556"/>
+      <w:bookmarkStart w:id="27" w:name="_Toc61878555"/>
       <w:r>
         <w:rPr>
           <w:lang w:val="es-ES_tradnl"/>
@@ -4342,7 +4938,7 @@
         </w:rPr>
         <w:t xml:space="preserve"> multiplataforma</w:t>
       </w:r>
-      <w:bookmarkEnd w:id="19"/>
+      <w:bookmarkEnd w:id="27"/>
     </w:p>
     <w:p>
       <w:pPr>
@@ -4426,7 +5022,7 @@
           <w:lang w:val="es-ES_tradnl"/>
         </w:rPr>
       </w:pPr>
-      <w:bookmarkStart w:id="20" w:name="_Toc58958557"/>
+      <w:bookmarkStart w:id="28" w:name="_Toc61878556"/>
       <w:r>
         <w:rPr>
           <w:shd w:val="clear" w:color="auto" w:fill="FFFFFF"/>
@@ -4434,7 +5030,7 @@
         </w:rPr>
         <w:t>Xamarin</w:t>
       </w:r>
-      <w:bookmarkEnd w:id="20"/>
+      <w:bookmarkEnd w:id="28"/>
     </w:p>
     <w:p>
       <w:pPr>
@@ -4523,7 +5119,7 @@
           <w:numId w:val="5"/>
         </w:numPr>
       </w:pPr>
-      <w:bookmarkStart w:id="21" w:name="_Toc58958558"/>
+      <w:bookmarkStart w:id="29" w:name="_Toc61878557"/>
       <w:r>
         <w:rPr>
           <w:shd w:val="clear" w:color="auto" w:fill="FFFFFF"/>
@@ -4531,7 +5127,7 @@
         </w:rPr>
         <w:t>PhoneGap</w:t>
       </w:r>
-      <w:bookmarkEnd w:id="21"/>
+      <w:bookmarkEnd w:id="29"/>
     </w:p>
     <w:p>
       <w:pPr>
@@ -4546,7 +5142,39 @@
           <w:shd w:val="clear" w:color="auto" w:fill="FFFFFF"/>
           <w:lang w:val="es-ES_tradnl"/>
         </w:rPr>
-        <w:t xml:space="preserve">Desarrollado por la equipe de Apache Cordova, PhoneGap es un framework de código abierto que fue descontinuado por la compañía Adobe. Utiliza lenguajes de programación usadas en navegadores de internet (HTML, CSS y Javascript) para desarrollar aplicaciones </w:t>
+        <w:t xml:space="preserve">Desarrollado por la equipe de Apache </w:t>
+      </w:r>
+      <w:proofErr w:type="spellStart"/>
+      <w:r>
+        <w:rPr>
+          <w:shd w:val="clear" w:color="auto" w:fill="FFFFFF"/>
+          <w:lang w:val="es-ES_tradnl"/>
+        </w:rPr>
+        <w:t>Cordova</w:t>
+      </w:r>
+      <w:proofErr w:type="spellEnd"/>
+      <w:r>
+        <w:rPr>
+          <w:shd w:val="clear" w:color="auto" w:fill="FFFFFF"/>
+          <w:lang w:val="es-ES_tradnl"/>
+        </w:rPr>
+        <w:t xml:space="preserve">, PhoneGap es un framework de código abierto que fue descontinuado por la compañía Adobe. Utiliza lenguajes de programación usadas en navegadores de internet (HTML, CSS y </w:t>
+      </w:r>
+      <w:proofErr w:type="spellStart"/>
+      <w:r>
+        <w:rPr>
+          <w:shd w:val="clear" w:color="auto" w:fill="FFFFFF"/>
+          <w:lang w:val="es-ES_tradnl"/>
+        </w:rPr>
+        <w:t>Javascript</w:t>
+      </w:r>
+      <w:proofErr w:type="spellEnd"/>
+      <w:r>
+        <w:rPr>
+          <w:shd w:val="clear" w:color="auto" w:fill="FFFFFF"/>
+          <w:lang w:val="es-ES_tradnl"/>
+        </w:rPr>
+        <w:t xml:space="preserve">) para desarrollar aplicaciones </w:t>
       </w:r>
       <w:r>
         <w:rPr>
@@ -4571,11 +5199,13 @@
           <w:numId w:val="5"/>
         </w:numPr>
       </w:pPr>
-      <w:bookmarkStart w:id="22" w:name="_Toc58958559"/>
+      <w:bookmarkStart w:id="30" w:name="_Toc61878558"/>
+      <w:proofErr w:type="spellStart"/>
       <w:r>
         <w:t>Titanium</w:t>
       </w:r>
-      <w:bookmarkEnd w:id="22"/>
+      <w:bookmarkEnd w:id="30"/>
+      <w:proofErr w:type="spellEnd"/>
     </w:p>
     <w:p>
       <w:pPr>
@@ -4604,7 +5234,39 @@
           <w:shd w:val="clear" w:color="auto" w:fill="FFFFFF"/>
           <w:lang w:val="es-ES_tradnl"/>
         </w:rPr>
-        <w:t>aplicaciones iOS, Android, mantenida por la empresa AppCelerator. También utiliza lenguajes de programación usadas en la web como PhoneGap con una pequeña diferencia que Titanium añade una camada de abstracción a más.</w:t>
+        <w:t xml:space="preserve">aplicaciones iOS, Android, mantenida por la empresa </w:t>
+      </w:r>
+      <w:proofErr w:type="spellStart"/>
+      <w:r>
+        <w:rPr>
+          <w:shd w:val="clear" w:color="auto" w:fill="FFFFFF"/>
+          <w:lang w:val="es-ES_tradnl"/>
+        </w:rPr>
+        <w:t>AppCelerator</w:t>
+      </w:r>
+      <w:proofErr w:type="spellEnd"/>
+      <w:r>
+        <w:rPr>
+          <w:shd w:val="clear" w:color="auto" w:fill="FFFFFF"/>
+          <w:lang w:val="es-ES_tradnl"/>
+        </w:rPr>
+        <w:t xml:space="preserve">. También utiliza lenguajes de programación usadas en la web como PhoneGap con una pequeña diferencia que </w:t>
+      </w:r>
+      <w:proofErr w:type="spellStart"/>
+      <w:r>
+        <w:rPr>
+          <w:shd w:val="clear" w:color="auto" w:fill="FFFFFF"/>
+          <w:lang w:val="es-ES_tradnl"/>
+        </w:rPr>
+        <w:t>Titanium</w:t>
+      </w:r>
+      <w:proofErr w:type="spellEnd"/>
+      <w:r>
+        <w:rPr>
+          <w:shd w:val="clear" w:color="auto" w:fill="FFFFFF"/>
+          <w:lang w:val="es-ES_tradnl"/>
+        </w:rPr>
+        <w:t xml:space="preserve"> añade una camada de abstracción a más.</w:t>
       </w:r>
     </w:p>
     <w:p>
@@ -4619,7 +5281,7 @@
           <w:lang w:val="es-ES_tradnl"/>
         </w:rPr>
       </w:pPr>
-      <w:bookmarkStart w:id="23" w:name="_Toc58958560"/>
+      <w:bookmarkStart w:id="31" w:name="_Toc61878559"/>
       <w:r>
         <w:rPr>
           <w:shd w:val="clear" w:color="auto" w:fill="FFFFFF"/>
@@ -4627,7 +5289,7 @@
         </w:rPr>
         <w:t>React Native</w:t>
       </w:r>
-      <w:bookmarkEnd w:id="23"/>
+      <w:bookmarkEnd w:id="31"/>
     </w:p>
     <w:p>
       <w:pPr>
@@ -4646,7 +5308,33 @@
         <w:rPr>
           <w:lang w:val="es-ES_tradnl"/>
         </w:rPr>
-        <w:t xml:space="preserve"> React native es gratuito y tiene el código abierto. Actualmente es una de las herramientas utilizadas.</w:t>
+        <w:t xml:space="preserve"> React </w:t>
+      </w:r>
+      <w:proofErr w:type="spellStart"/>
+      <w:r>
+        <w:rPr>
+          <w:lang w:val="es-ES_tradnl"/>
+        </w:rPr>
+        <w:t>native</w:t>
+      </w:r>
+      <w:proofErr w:type="spellEnd"/>
+      <w:r>
+        <w:rPr>
+          <w:lang w:val="es-ES_tradnl"/>
+        </w:rPr>
+        <w:t xml:space="preserve"> es gratuito y tiene el código abierto. Actualmente es una de las herramientas</w:t>
+      </w:r>
+      <w:r>
+        <w:rPr>
+          <w:lang w:val="es-ES_tradnl"/>
+        </w:rPr>
+        <w:t xml:space="preserve"> más</w:t>
+      </w:r>
+      <w:r>
+        <w:rPr>
+          <w:lang w:val="es-ES_tradnl"/>
+        </w:rPr>
+        <w:t xml:space="preserve"> utilizadas.</w:t>
       </w:r>
     </w:p>
     <w:p>
@@ -4660,14 +5348,20 @@
           <w:lang w:val="es-ES_tradnl"/>
         </w:rPr>
       </w:pPr>
-      <w:bookmarkStart w:id="24" w:name="_Toc58958561"/>
-      <w:r>
-        <w:rPr>
-          <w:lang w:val="es-ES_tradnl"/>
-        </w:rPr>
-        <w:t>El problema de herramientas multiplataformas.</w:t>
-      </w:r>
-      <w:bookmarkEnd w:id="24"/>
+      <w:bookmarkStart w:id="32" w:name="_Toc61878560"/>
+      <w:r>
+        <w:rPr>
+          <w:lang w:val="es-ES_tradnl"/>
+        </w:rPr>
+        <w:t>H</w:t>
+      </w:r>
+      <w:r>
+        <w:rPr>
+          <w:lang w:val="es-ES_tradnl"/>
+        </w:rPr>
+        <w:t>erramientas multiplataformas.</w:t>
+      </w:r>
+      <w:bookmarkEnd w:id="32"/>
     </w:p>
     <w:p>
       <w:pPr>
@@ -4755,7 +5449,7 @@
           <w:lang w:val="es-ES_tradnl"/>
         </w:rPr>
       </w:pPr>
-      <w:bookmarkStart w:id="25" w:name="_Toc58958562"/>
+      <w:bookmarkStart w:id="33" w:name="_Toc61878561"/>
       <w:r>
         <w:rPr>
           <w:shd w:val="clear" w:color="auto" w:fill="FFFFFF"/>
@@ -4763,7 +5457,6 @@
         </w:rPr>
         <w:t>Web Aplicaciones</w:t>
       </w:r>
-      <w:bookmarkEnd w:id="25"/>
       <w:r>
         <w:rPr>
           <w:shd w:val="clear" w:color="auto" w:fill="FFFFFF"/>
@@ -4771,6 +5464,7 @@
         </w:rPr>
         <w:t xml:space="preserve"> móviles</w:t>
       </w:r>
+      <w:bookmarkEnd w:id="33"/>
     </w:p>
     <w:p>
       <w:pPr>
@@ -4897,6 +5591,7 @@
         </w:rPr>
         <w:t xml:space="preserve">PhoneGap es un ejemplo de esa categoría. Esta proyectado con tecnologías web para ser ejecutado en una </w:t>
       </w:r>
+      <w:proofErr w:type="spellStart"/>
       <w:r>
         <w:rPr>
           <w:i/>
@@ -4906,6 +5601,7 @@
         </w:rPr>
         <w:t>webview</w:t>
       </w:r>
+      <w:proofErr w:type="spellEnd"/>
       <w:r>
         <w:rPr>
           <w:shd w:val="clear" w:color="auto" w:fill="FFFFFF"/>
@@ -5136,6 +5832,7 @@
         </w:rPr>
         <w:t xml:space="preserve">Por más que parezca ser aplicativos nativos, no son. Son aplicaciones brasileñas que son desarrolladas utilizando una </w:t>
       </w:r>
+      <w:proofErr w:type="spellStart"/>
       <w:r>
         <w:rPr>
           <w:i/>
@@ -5145,6 +5842,7 @@
         </w:rPr>
         <w:t>webview</w:t>
       </w:r>
+      <w:proofErr w:type="spellEnd"/>
       <w:r>
         <w:rPr>
           <w:i/>
@@ -5178,6 +5876,7 @@
           <w:lang w:val="es-ES_tradnl"/>
         </w:rPr>
       </w:pPr>
+      <w:bookmarkStart w:id="34" w:name="_Toc61878562"/>
       <w:r>
         <w:rPr>
           <w:shd w:val="clear" w:color="auto" w:fill="FFFFFF"/>
@@ -5185,6 +5884,7 @@
         </w:rPr>
         <w:t>Web Aplicaciones hibridas</w:t>
       </w:r>
+      <w:bookmarkEnd w:id="34"/>
     </w:p>
     <w:p>
       <w:pPr>
@@ -5199,6 +5899,7 @@
         </w:rPr>
         <w:t xml:space="preserve">Web aplicaciones hibridas utilizan el mismo enfoque de la categoría anterior, pero ahora no ejecuta en una </w:t>
       </w:r>
+      <w:proofErr w:type="spellStart"/>
       <w:r>
         <w:rPr>
           <w:i/>
@@ -5207,6 +5908,7 @@
         </w:rPr>
         <w:t>webview</w:t>
       </w:r>
+      <w:proofErr w:type="spellEnd"/>
       <w:r>
         <w:rPr>
           <w:i/>
@@ -5275,7 +5977,7 @@
         <w:rPr>
           <w:lang w:val="es-ES_tradnl"/>
         </w:rPr>
-        <w:t>La imagen a seguir muestra un ejemplo de una aplicación hibrida.</w:t>
+        <w:t>La imagen muestra un ejemplo de una aplicación hibrida.</w:t>
       </w:r>
     </w:p>
     <w:p>
@@ -5463,6 +6165,7 @@
           <w:lang w:val="es-ES_tradnl"/>
         </w:rPr>
       </w:pPr>
+      <w:bookmarkStart w:id="35" w:name="_Toc61878563"/>
       <w:r>
         <w:rPr>
           <w:lang w:val="es-ES_tradnl"/>
@@ -5470,6 +6173,7 @@
         <w:lastRenderedPageBreak/>
         <w:t>Aplicaciones interpretadas</w:t>
       </w:r>
+      <w:bookmarkEnd w:id="35"/>
     </w:p>
     <w:p>
       <w:pPr>
@@ -5532,7 +6236,21 @@
         <w:rPr>
           <w:lang w:val="es-ES_tradnl"/>
         </w:rPr>
-        <w:t>La herramienta Titanium citada anteriormente se encaja en esa categoría,</w:t>
+        <w:t xml:space="preserve">La herramienta </w:t>
+      </w:r>
+      <w:proofErr w:type="spellStart"/>
+      <w:r>
+        <w:rPr>
+          <w:lang w:val="es-ES_tradnl"/>
+        </w:rPr>
+        <w:t>Titanium</w:t>
+      </w:r>
+      <w:proofErr w:type="spellEnd"/>
+      <w:r>
+        <w:rPr>
+          <w:lang w:val="es-ES_tradnl"/>
+        </w:rPr>
+        <w:t xml:space="preserve"> citada anteriormente se encaja en esa categoría,</w:t>
       </w:r>
       <w:r>
         <w:rPr>
@@ -5540,42 +6258,84 @@
         </w:rPr>
         <w:t xml:space="preserve"> pues cuando la aplicación es instalada en el dispositivo, él es interpretado usando algún tipo de </w:t>
       </w:r>
+      <w:proofErr w:type="spellStart"/>
       <w:r>
         <w:rPr>
           <w:i/>
           <w:iCs/>
           <w:lang w:val="es-ES_tradnl"/>
         </w:rPr>
-        <w:t>Javascript Engine</w:t>
-      </w:r>
-      <w:r>
-        <w:rPr>
-          <w:lang w:val="es-ES_tradnl"/>
-        </w:rPr>
-        <w:t xml:space="preserve">. </w:t>
-      </w:r>
+        <w:t>Javascript</w:t>
+      </w:r>
+      <w:proofErr w:type="spellEnd"/>
       <w:r>
         <w:rPr>
           <w:i/>
           <w:iCs/>
           <w:lang w:val="es-ES_tradnl"/>
         </w:rPr>
-        <w:t>Mozilla’s Rhino</w:t>
-      </w:r>
-      <w:r>
-        <w:rPr>
-          <w:lang w:val="es-ES_tradnl"/>
-        </w:rPr>
-        <w:t xml:space="preserve"> es usado en el Android y </w:t>
-      </w:r>
+        <w:t xml:space="preserve"> </w:t>
+      </w:r>
+      <w:proofErr w:type="spellStart"/>
       <w:r>
         <w:rPr>
           <w:i/>
           <w:iCs/>
           <w:lang w:val="es-ES_tradnl"/>
         </w:rPr>
+        <w:t>Engine</w:t>
+      </w:r>
+      <w:proofErr w:type="spellEnd"/>
+      <w:r>
+        <w:rPr>
+          <w:lang w:val="es-ES_tradnl"/>
+        </w:rPr>
+        <w:t xml:space="preserve">. </w:t>
+      </w:r>
+      <w:proofErr w:type="spellStart"/>
+      <w:r>
+        <w:rPr>
+          <w:i/>
+          <w:iCs/>
+          <w:lang w:val="es-ES_tradnl"/>
+        </w:rPr>
+        <w:t>Mozilla’s</w:t>
+      </w:r>
+      <w:proofErr w:type="spellEnd"/>
+      <w:r>
+        <w:rPr>
+          <w:i/>
+          <w:iCs/>
+          <w:lang w:val="es-ES_tradnl"/>
+        </w:rPr>
+        <w:t xml:space="preserve"> </w:t>
+      </w:r>
+      <w:proofErr w:type="spellStart"/>
+      <w:r>
+        <w:rPr>
+          <w:i/>
+          <w:iCs/>
+          <w:lang w:val="es-ES_tradnl"/>
+        </w:rPr>
+        <w:t>Rhino</w:t>
+      </w:r>
+      <w:proofErr w:type="spellEnd"/>
+      <w:r>
+        <w:rPr>
+          <w:lang w:val="es-ES_tradnl"/>
+        </w:rPr>
+        <w:t xml:space="preserve"> es usado en el Android y </w:t>
+      </w:r>
+      <w:proofErr w:type="spellStart"/>
+      <w:r>
+        <w:rPr>
+          <w:i/>
+          <w:iCs/>
+          <w:lang w:val="es-ES_tradnl"/>
+        </w:rPr>
         <w:t>JavascriptCore</w:t>
       </w:r>
+      <w:proofErr w:type="spellEnd"/>
       <w:r>
         <w:rPr>
           <w:lang w:val="es-ES_tradnl"/>
@@ -5674,7 +6434,19 @@
         <w:rPr>
           <w:lang w:val="es-ES_tradnl"/>
         </w:rPr>
-        <w:t xml:space="preserve"> es que es independiente de la plataforma y consigue llegar muy próximo de una experiencia nativa. Mientras las desventajas son la total dependencia del ambiente de desarrollo.</w:t>
+        <w:t xml:space="preserve"> es que es independiente de la plataforma</w:t>
+      </w:r>
+      <w:r>
+        <w:rPr>
+          <w:lang w:val="es-ES_tradnl"/>
+        </w:rPr>
+        <w:t>,</w:t>
+      </w:r>
+      <w:r>
+        <w:rPr>
+          <w:lang w:val="es-ES_tradnl"/>
+        </w:rPr>
+        <w:t xml:space="preserve"> consigue llegar muy próximo de una experiencia nativa. Mientras las desventajas son la total dependencia del ambiente de desarrollo.</w:t>
       </w:r>
     </w:p>
     <w:p>
@@ -5702,12 +6474,14 @@
           <w:lang w:val="es-ES_tradnl"/>
         </w:rPr>
       </w:pPr>
+      <w:bookmarkStart w:id="36" w:name="_Toc61878564"/>
       <w:r>
         <w:rPr>
           <w:lang w:val="es-ES_tradnl"/>
         </w:rPr>
         <w:t>Aplicaciones generadas por multiplataformas</w:t>
       </w:r>
+      <w:bookmarkEnd w:id="36"/>
     </w:p>
     <w:p>
       <w:pPr>
@@ -5733,7 +6507,19 @@
           <w:lang w:val="es-ES_tradnl"/>
         </w:rPr>
         <w:lastRenderedPageBreak/>
-        <w:t>nativamente, creando una versión especifica para cada plataforma de destino. Por ejemplo, antes de lanzar una aplicación, la herramienta hace una especie de “traducción” de la aplicación para la plataforma destino. Note que no es el desarrollador que tiene ese trabajo, sino que la herramienta elegida. El desarrollador sigue desarrollando la aplicación una sola vez, pero compilando para las plataformas de destino.</w:t>
+        <w:t xml:space="preserve">nativamente, creando una versión </w:t>
+      </w:r>
+      <w:r>
+        <w:rPr>
+          <w:lang w:val="es-ES_tradnl"/>
+        </w:rPr>
+        <w:t>específica</w:t>
+      </w:r>
+      <w:r>
+        <w:rPr>
+          <w:lang w:val="es-ES_tradnl"/>
+        </w:rPr>
+        <w:t xml:space="preserve"> para cada plataforma de destino. Por ejemplo, antes de lanzar una aplicación, la herramienta hace una especie de “traducción” de la aplicación para la plataforma destino. Note que no es el desarrollador que tiene ese trabajo, sino que la herramienta elegida. El desarrollador sigue desarrollando la aplicación una sola vez, pero compilando para las plataformas de destino.</w:t>
       </w:r>
     </w:p>
     <w:p>
@@ -5855,54 +6641,467 @@
     </w:p>
     <w:p>
       <w:pPr>
+        <w:pStyle w:val="Ttulo2"/>
+        <w:numPr>
+          <w:ilvl w:val="1"/>
+          <w:numId w:val="5"/>
+        </w:numPr>
+        <w:rPr>
+          <w:shd w:val="clear" w:color="auto" w:fill="FFFFFF"/>
+          <w:lang w:val="es-ES_tradnl"/>
+        </w:rPr>
+      </w:pPr>
+      <w:bookmarkStart w:id="37" w:name="_Toc61878565"/>
+      <w:r>
+        <w:rPr>
+          <w:shd w:val="clear" w:color="auto" w:fill="FFFFFF"/>
+        </w:rPr>
+        <w:t>El problema de herramientas multiplataformas</w:t>
+      </w:r>
+      <w:bookmarkEnd w:id="37"/>
+    </w:p>
+    <w:p>
+      <w:pPr>
         <w:pStyle w:val="cuerpo-tfg"/>
         <w:spacing w:before="240"/>
         <w:rPr>
           <w:shd w:val="clear" w:color="auto" w:fill="FFFFFF"/>
-          <w:lang w:val="pt-BR"/>
-        </w:rPr>
-      </w:pPr>
-      <w:r>
-        <w:rPr>
-          <w:shd w:val="clear" w:color="auto" w:fill="FFFFFF"/>
-          <w:lang w:val="pt-BR"/>
-        </w:rPr>
-        <w:t>//Aquí comeco a falar do</w:t>
-      </w:r>
-      <w:r>
-        <w:rPr>
-          <w:shd w:val="clear" w:color="auto" w:fill="FFFFFF"/>
-          <w:lang w:val="pt-BR"/>
-        </w:rPr>
-        <w:t xml:space="preserve"> real problema, de que há muita discussão de serem realmente nativas, de a medida que a aplicação aumenta de tamanho as coisas vao ficando mais pesadas e mais complexas e as aplicações começam a ficar lentas. E no caso de aplicações interpretadas ou geradas para multiplataformas eh que o reuso </w:t>
-      </w:r>
-      <w:r>
-        <w:rPr>
-          <w:shd w:val="clear" w:color="auto" w:fill="FFFFFF"/>
-          <w:lang w:val="pt-BR"/>
-        </w:rPr>
-        <w:lastRenderedPageBreak/>
-        <w:t>de código chega a 85% o que eh bom, mas que na maioria das vezes há que fazer modificações para cada plataforma se vc quer experiencia nativa.</w:t>
+          <w:lang w:val="es-ES_tradnl"/>
+        </w:rPr>
+      </w:pPr>
+      <w:r>
+        <w:rPr>
+          <w:shd w:val="clear" w:color="auto" w:fill="FFFFFF"/>
+          <w:lang w:val="es-ES_tradnl"/>
+        </w:rPr>
+        <w:t>Hasta ahora vimos que la mayor parte de las desventajas de las herramientas son la perca de la experiencia nativa, la lentitud, el tamaño de las aplicaciones, la dependencia de ambientes de desarrollo.</w:t>
       </w:r>
     </w:p>
     <w:p>
       <w:pPr>
         <w:pStyle w:val="cuerpo-tfg"/>
         <w:spacing w:before="240"/>
-        <w:jc w:val="center"/>
-        <w:rPr>
-          <w:lang w:val="pt-BR"/>
-        </w:rPr>
-      </w:pPr>
-      <w:r>
-        <w:rPr>
-          <w:shd w:val="clear" w:color="auto" w:fill="FFFFFF"/>
-          <w:lang w:val="pt-BR"/>
+        <w:rPr>
+          <w:shd w:val="clear" w:color="auto" w:fill="FFFFFF"/>
+          <w:lang w:val="es-ES_tradnl"/>
+        </w:rPr>
+      </w:pPr>
+      <w:r>
+        <w:rPr>
+          <w:shd w:val="clear" w:color="auto" w:fill="FFFFFF"/>
+          <w:lang w:val="es-ES_tradnl"/>
+        </w:rPr>
+        <w:lastRenderedPageBreak/>
+        <w:t xml:space="preserve">Pero el principal problema de esas herramientas sin duda es la lentitud y el tamaño de las aplicaciones. Mismo usando herramientas como </w:t>
+      </w:r>
+      <w:r>
+        <w:rPr>
+          <w:i/>
+          <w:iCs/>
+          <w:shd w:val="clear" w:color="auto" w:fill="FFFFFF"/>
+          <w:lang w:val="es-ES_tradnl"/>
+        </w:rPr>
+        <w:t>React Native</w:t>
+      </w:r>
+      <w:r>
+        <w:rPr>
+          <w:shd w:val="clear" w:color="auto" w:fill="FFFFFF"/>
+          <w:lang w:val="es-ES_tradnl"/>
+        </w:rPr>
+        <w:t xml:space="preserve">, que es una de las más usadas actualmente, en que la reutilización del código llega hasta 85%; la medida que la aplicación aumenta o va se tornando mas compleja, la herramienta tiende a dejar la aplicación mayor y más lenta.  </w:t>
+      </w:r>
+    </w:p>
+    <w:p>
+      <w:pPr>
+        <w:pStyle w:val="cuerpo-tfg"/>
+        <w:spacing w:before="240"/>
+        <w:rPr>
+          <w:shd w:val="clear" w:color="auto" w:fill="FFFFFF"/>
+          <w:lang w:val="es-ES_tradnl"/>
+        </w:rPr>
+      </w:pPr>
+      <w:r>
+        <w:rPr>
+          <w:shd w:val="clear" w:color="auto" w:fill="FFFFFF"/>
+          <w:lang w:val="es-ES_tradnl"/>
+        </w:rPr>
+        <w:t>Y así nasce Flutter, con el intuito de acabar con la mayor parte de esos problemas y continuar siendo un framework multiplataforma, donde se desarrolla “una” vez.</w:t>
+      </w:r>
+    </w:p>
+    <w:p>
+      <w:pPr>
+        <w:pStyle w:val="Ttulo1"/>
+        <w:numPr>
+          <w:ilvl w:val="0"/>
+          <w:numId w:val="5"/>
+        </w:numPr>
+        <w:rPr>
+          <w:shd w:val="clear" w:color="auto" w:fill="FFFFFF"/>
+        </w:rPr>
+      </w:pPr>
+      <w:bookmarkStart w:id="38" w:name="_Toc61878566"/>
+      <w:r>
+        <w:rPr>
+          <w:shd w:val="clear" w:color="auto" w:fill="FFFFFF"/>
+        </w:rPr>
+        <w:t>FLUTTER</w:t>
+      </w:r>
+      <w:bookmarkEnd w:id="38"/>
+    </w:p>
+    <w:p>
+      <w:pPr>
+        <w:pStyle w:val="cuerpo-tfg"/>
+        <w:rPr>
+          <w:shd w:val="clear" w:color="auto" w:fill="FFFFFF"/>
+        </w:rPr>
+      </w:pPr>
+      <w:r>
+        <w:rPr>
+          <w:shd w:val="clear" w:color="auto" w:fill="FFFFFF"/>
+        </w:rPr>
+        <w:t>Flutter es una creación de la grande compañía Google. Según la propria compañía Flutter es el conjunto de herramientas de interfaz de usuario (UI) para crear hermosas aplicaciones compiladas de forma nativa para dispositivos móviles, web y de escritorio a partir de una única base de código. (PONER REFERENCIA FLUTTER.DEV)</w:t>
+      </w:r>
+      <w:r>
+        <w:rPr>
+          <w:shd w:val="clear" w:color="auto" w:fill="FFFFFF"/>
+        </w:rPr>
+        <w:t>.</w:t>
+      </w:r>
+    </w:p>
+    <w:p>
+      <w:pPr>
+        <w:pStyle w:val="cuerpo-tfg"/>
+        <w:rPr>
+          <w:shd w:val="clear" w:color="auto" w:fill="FFFFFF"/>
+        </w:rPr>
+      </w:pPr>
+      <w:r>
+        <w:rPr>
+          <w:shd w:val="clear" w:color="auto" w:fill="FFFFFF"/>
+        </w:rPr>
+        <w:t>Flutter diferente de Android, usa el lenguaje</w:t>
+      </w:r>
+      <w:r>
+        <w:rPr>
+          <w:shd w:val="clear" w:color="auto" w:fill="FFFFFF"/>
+        </w:rPr>
+        <w:t xml:space="preserve"> de desarrollo Dart; que también fue creada por Google en 2011 y tuve su primer lanzamiento estable en noviembre de 2013, cerca de dos años antes del lanzamiento de Flutter.</w:t>
+      </w:r>
+    </w:p>
+    <w:p>
+      <w:pPr>
+        <w:pStyle w:val="cuerpo-tfg"/>
+        <w:rPr>
+          <w:shd w:val="clear" w:color="auto" w:fill="FFFFFF"/>
+        </w:rPr>
+      </w:pPr>
+      <w:r>
+        <w:rPr>
+          <w:shd w:val="clear" w:color="auto" w:fill="FFFFFF"/>
+        </w:rPr>
+        <w:t xml:space="preserve">Flutter ha ganado vida en 2015 con el nombre de </w:t>
+      </w:r>
+      <w:r>
+        <w:rPr>
+          <w:i/>
+          <w:iCs/>
+          <w:shd w:val="clear" w:color="auto" w:fill="FFFFFF"/>
+        </w:rPr>
+        <w:t>Sky</w:t>
+      </w:r>
+      <w:r>
+        <w:rPr>
+          <w:shd w:val="clear" w:color="auto" w:fill="FFFFFF"/>
+        </w:rPr>
+        <w:t xml:space="preserve">. Al principio, por si tratar de una herramienta de Google, Flutter solo ejecutaba en dispositivos con el sistema operativo Android, pero después fue portado para iOS y hoy en día sigue </w:t>
+      </w:r>
+      <w:r>
+        <w:rPr>
+          <w:shd w:val="clear" w:color="auto" w:fill="FFFFFF"/>
+        </w:rPr>
+        <w:t>cubriendo</w:t>
+      </w:r>
+      <w:r>
+        <w:rPr>
+          <w:shd w:val="clear" w:color="auto" w:fill="FFFFFF"/>
+        </w:rPr>
+        <w:t xml:space="preserve"> las dos plataformas que dominan este nicho de mercado.</w:t>
+      </w:r>
+    </w:p>
+    <w:p>
+      <w:pPr>
+        <w:pStyle w:val="cuerpo-tfg"/>
+        <w:rPr>
+          <w:shd w:val="clear" w:color="auto" w:fill="FFFFFF"/>
+        </w:rPr>
+      </w:pPr>
+      <w:r>
+        <w:rPr>
+          <w:shd w:val="clear" w:color="auto" w:fill="FFFFFF"/>
+        </w:rPr>
+        <w:t>Después de muchas versiones lanzadas desde el primer lanzamiento inicial en 2015, en diciembre de 2018 acontece el primer lanzamiento estable de Flutter. Y eso significa que la herramienta esta lista para que la comunidad (desarrolladores, compañías, dentro muchos otros) pueda empezar a utilizarla para crear y por en marcha aplicaciones reales.</w:t>
+      </w:r>
+    </w:p>
+    <w:p>
+      <w:pPr>
+        <w:pStyle w:val="Ttulo2"/>
+        <w:numPr>
+          <w:ilvl w:val="1"/>
+          <w:numId w:val="5"/>
+        </w:numPr>
+        <w:rPr>
+          <w:shd w:val="clear" w:color="auto" w:fill="FFFFFF"/>
+        </w:rPr>
+      </w:pPr>
+      <w:r>
+        <w:rPr>
+          <w:shd w:val="clear" w:color="auto" w:fill="FFFFFF"/>
+        </w:rPr>
+        <w:lastRenderedPageBreak/>
+        <w:t>¿Para qué sirve Flutter?</w:t>
+      </w:r>
+    </w:p>
+    <w:p>
+      <w:pPr>
+        <w:pStyle w:val="cuerpo-tfg"/>
+      </w:pPr>
+      <w:r>
+        <w:t>Flutter ha nascido con el mismo intuito de las herramientas a presentadas anteriormente. Una herramienta que agilice el proceso de desarrollo de software (móvil en este caso, es decir, a través de una base de código, ser posible compilar para multiplataformas, sin tener la necesidad de tener una base de código para cada plataforma.</w:t>
+      </w:r>
+    </w:p>
+    <w:p>
+      <w:pPr>
+        <w:pStyle w:val="cuerpo-tfg"/>
+      </w:pPr>
+      <w:r>
+        <w:t>Pero Flutter surge también c</w:t>
+      </w:r>
+      <w:r>
+        <w:t>on la necesidad de acabar con los problemas comunes a estés tipos de herramientas. Y sabiendo de eso, uno de los principales objetivos de Flutter es ser capaz de renderizar interfaces a una constancia de 120 FPS. Lo que posibilita bastante fluidez en las aplicaciones, donde realmente hay una experiencia nativa y la lentitud no es perceptible.</w:t>
+      </w:r>
+    </w:p>
+    <w:p>
+      <w:pPr>
+        <w:pStyle w:val="Ttulo2"/>
+        <w:numPr>
+          <w:ilvl w:val="1"/>
+          <w:numId w:val="5"/>
+        </w:numPr>
+      </w:pPr>
+      <w:r>
+        <w:t>Partes principales de Flutter</w:t>
+      </w:r>
+    </w:p>
+    <w:p>
+      <w:pPr>
+        <w:pStyle w:val="cuerpo-tfg"/>
+      </w:pPr>
+    </w:p>
+    <w:p>
+      <w:pPr>
+        <w:pStyle w:val="Ttulo2"/>
+        <w:numPr>
+          <w:ilvl w:val="1"/>
+          <w:numId w:val="5"/>
+        </w:numPr>
+      </w:pPr>
+      <w:r>
+        <w:t>¿Porque utilizar Flutter?</w:t>
+      </w:r>
+    </w:p>
+    <w:p>
+      <w:pPr>
+        <w:pStyle w:val="cuerpo-tfg"/>
+      </w:pPr>
+      <w:r>
+        <w:rPr>
+          <w:noProof/>
+        </w:rPr>
+        <w:drawing>
+          <wp:anchor distT="0" distB="0" distL="114300" distR="114300" simplePos="0" relativeHeight="251675648" behindDoc="0" locked="0" layoutInCell="1" allowOverlap="1" wp14:anchorId="5D43E1C3" wp14:editId="7175BC55">
+            <wp:simplePos x="0" y="0"/>
+            <wp:positionH relativeFrom="margin">
+              <wp:align>right</wp:align>
+            </wp:positionH>
+            <wp:positionV relativeFrom="paragraph">
+              <wp:posOffset>1955165</wp:posOffset>
+            </wp:positionV>
+            <wp:extent cx="5759450" cy="1943735"/>
+            <wp:effectExtent l="0" t="0" r="0" b="0"/>
+            <wp:wrapSquare wrapText="bothSides"/>
+            <wp:docPr id="16" name="Imagen 16" descr="Interfaz de usuario gráfica, Texto, Aplicación&#10;&#10;Descripción generada automáticamente"/>
+            <wp:cNvGraphicFramePr>
+              <a:graphicFrameLocks xmlns:a="http://schemas.openxmlformats.org/drawingml/2006/main" noChangeAspect="1"/>
+            </wp:cNvGraphicFramePr>
+            <a:graphic xmlns:a="http://schemas.openxmlformats.org/drawingml/2006/main">
+              <a:graphicData uri="http://schemas.openxmlformats.org/drawingml/2006/picture">
+                <pic:pic xmlns:pic="http://schemas.openxmlformats.org/drawingml/2006/picture">
+                  <pic:nvPicPr>
+                    <pic:cNvPr id="16" name="Imagen 16" descr="Interfaz de usuario gráfica, Texto, Aplicación&#10;&#10;Descripción generada automáticamente"/>
+                    <pic:cNvPicPr/>
+                  </pic:nvPicPr>
+                  <pic:blipFill>
+                    <a:blip r:embed="rId23">
+                      <a:extLst>
+                        <a:ext uri="{28A0092B-C50C-407E-A947-70E740481C1C}">
+                          <a14:useLocalDpi xmlns:a14="http://schemas.microsoft.com/office/drawing/2010/main" val="0"/>
+                        </a:ext>
+                      </a:extLst>
+                    </a:blip>
+                    <a:stretch>
+                      <a:fillRect/>
+                    </a:stretch>
+                  </pic:blipFill>
+                  <pic:spPr>
+                    <a:xfrm>
+                      <a:off x="0" y="0"/>
+                      <a:ext cx="5759450" cy="1943735"/>
+                    </a:xfrm>
+                    <a:prstGeom prst="rect">
+                      <a:avLst/>
+                    </a:prstGeom>
+                  </pic:spPr>
+                </pic:pic>
+              </a:graphicData>
+            </a:graphic>
+            <wp14:sizeRelH relativeFrom="page">
+              <wp14:pctWidth>0</wp14:pctWidth>
+            </wp14:sizeRelH>
+            <wp14:sizeRelV relativeFrom="page">
+              <wp14:pctHeight>0</wp14:pctHeight>
+            </wp14:sizeRelV>
+          </wp:anchor>
+        </w:drawing>
+      </w:r>
+      <w:r>
+        <w:t>Flutter diferentemente de la mayor parte de las otras herramientas disponibles, renderiza sus proprios componentes de interfaz. Tampoco usa componentes nativos, como la mayoría de las herramientas hace. Por ejemplo, cuando un desarrollador escribí un código para dibujar un botón en la pantalla, Flutter no hace una llamada para el SO para renderizar el botón, sino que Flutter renderiza el dicho botón por sí solo.</w:t>
+      </w:r>
+    </w:p>
+    <w:p>
+      <w:pPr>
+        <w:pStyle w:val="cuerpo-tfg"/>
+      </w:pPr>
+      <w:r>
+        <w:t xml:space="preserve">La imagen arriba muestra como React Native hace la renderización de un componente de botón. Debido a esa forma de trabajo, no solo de React Native, la </w:t>
+      </w:r>
+      <w:r>
+        <w:lastRenderedPageBreak/>
+        <w:t>medida que la aplicación crece acaba se tornando más lenta. Luego se nota que Flutter tiene una ventaja sobre esas herramientas, visto que Flutter hace su propria renderización</w:t>
+      </w:r>
+      <w:r>
+        <w:t xml:space="preserve"> de </w:t>
+      </w:r>
+      <w:commentRangeStart w:id="39"/>
+      <w:r>
+        <w:t>widgets¹</w:t>
+      </w:r>
+      <w:commentRangeEnd w:id="39"/>
+      <w:r>
+        <w:rPr>
+          <w:rStyle w:val="Refdecomentario"/>
+          <w:rFonts w:asciiTheme="minorHAnsi" w:hAnsiTheme="minorHAnsi" w:cstheme="minorBidi"/>
+        </w:rPr>
+        <w:commentReference w:id="39"/>
+      </w:r>
+      <w:r>
+        <w:t>.</w:t>
+      </w:r>
+    </w:p>
+    <w:p>
+      <w:pPr>
+        <w:pStyle w:val="cuerpo-tfg"/>
+      </w:pPr>
+      <w:r>
+        <w:t>Debido a su propria forma de renderizar componentes</w:t>
+      </w:r>
+      <w:r>
+        <w:t xml:space="preserve">, Flutter puede proyectar sus proprios </w:t>
+      </w:r>
+      <w:r>
+        <w:rPr>
+          <w:i/>
+          <w:iCs/>
+        </w:rPr>
+        <w:t>widget</w:t>
+      </w:r>
+      <w:r>
+        <w:rPr>
+          <w:i/>
+          <w:iCs/>
+        </w:rPr>
+        <w:t>s</w:t>
+      </w:r>
+      <w:r>
+        <w:t>. En otras palabras, Flutter no está atado al sistema operativo</w:t>
+      </w:r>
+      <w:r>
+        <w:t xml:space="preserve"> en</w:t>
+      </w:r>
+      <w:r>
+        <w:t xml:space="preserve"> se tratando de widgets</w:t>
+      </w:r>
+      <w:r>
+        <w:t>. Eso</w:t>
+      </w:r>
+      <w:r>
+        <w:t xml:space="preserve"> permite a Flutter ofrecer dos kits de conjuntos de widgets: </w:t>
+      </w:r>
+      <w:r>
+        <w:rPr>
+          <w:i/>
+          <w:iCs/>
+        </w:rPr>
+        <w:t>Material Design</w:t>
+      </w:r>
+      <w:r>
+        <w:rPr>
+          <w:i/>
+          <w:iCs/>
+        </w:rPr>
+        <w:t xml:space="preserve"> </w:t>
+      </w:r>
+      <w:r>
+        <w:t xml:space="preserve">widgets (Android) y </w:t>
+      </w:r>
+      <w:r>
+        <w:rPr>
+          <w:i/>
+          <w:iCs/>
+        </w:rPr>
+        <w:t>Cupertino</w:t>
+      </w:r>
+      <w:r>
+        <w:rPr>
+          <w:i/>
+          <w:iCs/>
+        </w:rPr>
+        <w:t xml:space="preserve"> </w:t>
+      </w:r>
+      <w:r>
+        <w:t>widgets (iOS).</w:t>
+      </w:r>
+    </w:p>
+    <w:p>
+      <w:pPr>
+        <w:pStyle w:val="tit2"/>
+        <w:numPr>
+          <w:ilvl w:val="1"/>
+          <w:numId w:val="5"/>
+        </w:numPr>
+        <w:rPr>
+          <w:shd w:val="clear" w:color="auto" w:fill="FFFFFF"/>
+          <w:lang w:val="es-ES"/>
+        </w:rPr>
+      </w:pPr>
+      <w:r>
+        <w:rPr>
+          <w:shd w:val="clear" w:color="auto" w:fill="FFFFFF"/>
+          <w:lang w:val="es-ES"/>
         </w:rPr>
         <w:br w:type="page"/>
       </w:r>
     </w:p>
-    <w:bookmarkStart w:id="26" w:name="_Toc58958563" w:displacedByCustomXml="next"/>
+    <w:bookmarkStart w:id="40" w:name="_Toc61878567" w:displacedByCustomXml="next"/>
     <w:sdt>
       <w:sdtPr>
         <w:rPr>
@@ -5919,7 +7118,6 @@
           <w:docPartUnique/>
         </w:docPartObj>
       </w:sdtPr>
-      <w:sdtEndPr/>
       <w:sdtContent>
         <w:p>
           <w:pPr>
@@ -5934,7 +7132,7 @@
             </w:rPr>
             <w:t>Bibliografía</w:t>
           </w:r>
-          <w:bookmarkEnd w:id="26"/>
+          <w:bookmarkEnd w:id="40"/>
         </w:p>
         <w:sdt>
           <w:sdtPr>
@@ -5944,11 +7142,10 @@
             <w:id w:val="111145805"/>
             <w:bibliography/>
           </w:sdtPr>
-          <w:sdtEndPr/>
           <w:sdtContent>
             <w:p>
               <w:pPr>
-                <w:pStyle w:val="Bibliografia"/>
+                <w:pStyle w:val="Bibliografa"/>
                 <w:rPr>
                   <w:noProof/>
                   <w:lang w:val="es-ES_tradnl"/>
@@ -5998,7 +7195,7 @@
             </w:p>
             <w:p>
               <w:pPr>
-                <w:pStyle w:val="Bibliografia"/>
+                <w:pStyle w:val="Bibliografa"/>
                 <w:rPr>
                   <w:noProof/>
                   <w:lang w:val="es-ES_tradnl"/>
@@ -6059,8 +7256,8 @@
       </w:r>
     </w:p>
     <w:sectPr>
-      <w:headerReference w:type="default" r:id="rId23"/>
-      <w:footerReference w:type="default" r:id="rId24"/>
+      <w:headerReference w:type="default" r:id="rId24"/>
+      <w:footerReference w:type="default" r:id="rId25"/>
       <w:pgSz w:w="11906" w:h="16838"/>
       <w:pgMar w:top="1418" w:right="1418" w:bottom="1418" w:left="1418" w:header="709" w:footer="709" w:gutter="0"/>
       <w:cols w:space="708"/>
@@ -6073,19 +7270,43 @@
 
 <file path=word/comments.xml><?xml version="1.0" encoding="utf-8"?>
 <w:comments xmlns:wpc="http://schemas.microsoft.com/office/word/2010/wordprocessingCanvas" xmlns:cx="http://schemas.microsoft.com/office/drawing/2014/chartex" xmlns:cx1="http://schemas.microsoft.com/office/drawing/2015/9/8/chartex" xmlns:cx2="http://schemas.microsoft.com/office/drawing/2015/10/21/chartex" xmlns:cx3="http://schemas.microsoft.com/office/drawing/2016/5/9/chartex" xmlns:cx4="http://schemas.microsoft.com/office/drawing/2016/5/10/chartex" xmlns:cx5="http://schemas.microsoft.com/office/drawing/2016/5/11/chartex" xmlns:cx6="http://schemas.microsoft.com/office/drawing/2016/5/12/chartex" xmlns:cx7="http://schemas.microsoft.com/office/drawing/2016/5/13/chartex" xmlns:cx8="http://schemas.microsoft.com/office/drawing/2016/5/14/chartex" xmlns:mc="http://schemas.openxmlformats.org/markup-compatibility/2006" xmlns:aink="http://schemas.microsoft.com/office/drawing/2016/ink" xmlns:am3d="http://schemas.microsoft.com/office/drawing/2017/model3d" xmlns:o="urn:schemas-microsoft-com:office:office" xmlns:r="http://schemas.openxmlformats.org/officeDocument/2006/relationships" xmlns:m="http://schemas.openxmlformats.org/officeDocument/2006/math" xmlns:v="urn:schemas-microsoft-com:vml" xmlns:wp14="http://schemas.microsoft.com/office/word/2010/wordprocessingDrawing" xmlns:wp="http://schemas.openxmlformats.org/drawingml/2006/wordprocessingDrawing" xmlns:w10="urn:schemas-microsoft-com:office:word" xmlns:w="http://schemas.openxmlformats.org/wordprocessingml/2006/main" xmlns:w14="http://schemas.microsoft.com/office/word/2010/wordml" xmlns:w15="http://schemas.microsoft.com/office/word/2012/wordml" xmlns:w16cex="http://schemas.microsoft.com/office/word/2018/wordml/cex" xmlns:w16cid="http://schemas.microsoft.com/office/word/2016/wordml/cid" xmlns:w16="http://schemas.microsoft.com/office/word/2018/wordml" xmlns:w16se="http://schemas.microsoft.com/office/word/2015/wordml/symex" xmlns:wpg="http://schemas.microsoft.com/office/word/2010/wordprocessingGroup" xmlns:wpi="http://schemas.microsoft.com/office/word/2010/wordprocessingInk" xmlns:wne="http://schemas.microsoft.com/office/word/2006/wordml" xmlns:wps="http://schemas.microsoft.com/office/word/2010/wordprocessingShape" mc:Ignorable="w14 w15 w16se w16cid w16 w16cex wp14">
-  <w:comment w:id="15" w:author="ulisson mateus" w:date="2020-12-02T23:59:00Z" w:initials="um">
-    <w:p>
-      <w:pPr>
-        <w:pStyle w:val="Textodecomentrio"/>
-      </w:pPr>
-      <w:r>
-        <w:rPr>
-          <w:rStyle w:val="Refdecomentrio"/>
+  <w:comment w:id="23" w:author="ulisson mateus" w:date="2020-12-02T23:59:00Z" w:initials="um">
+    <w:p>
+      <w:pPr>
+        <w:pStyle w:val="Textocomentario"/>
+      </w:pPr>
+      <w:r>
+        <w:rPr>
+          <w:rStyle w:val="Refdecomentario"/>
         </w:rPr>
         <w:annotationRef/>
       </w:r>
       <w:r>
-        <w:t>Adicionar nas siglas</w:t>
+        <w:t xml:space="preserve">Adicionar </w:t>
+      </w:r>
+      <w:proofErr w:type="spellStart"/>
+      <w:r>
+        <w:t>nas</w:t>
+      </w:r>
+      <w:proofErr w:type="spellEnd"/>
+      <w:r>
+        <w:t xml:space="preserve"> siglas</w:t>
+      </w:r>
+    </w:p>
+  </w:comment>
+  <w:comment w:id="39" w:author="practica empresa" w:date="2021-01-18T17:31:00Z" w:initials="pe">
+    <w:p>
+      <w:pPr>
+        <w:pStyle w:val="Textocomentario"/>
+      </w:pPr>
+      <w:r>
+        <w:rPr>
+          <w:rStyle w:val="Refdecomentario"/>
+        </w:rPr>
+        <w:annotationRef/>
+      </w:r>
+      <w:r>
+        <w:t>Adicionar o significado de widget</w:t>
       </w:r>
     </w:p>
   </w:comment>
@@ -6095,18 +7316,21 @@
 <file path=word/commentsExtended.xml><?xml version="1.0" encoding="utf-8"?>
 <w15:commentsEx xmlns:wpc="http://schemas.microsoft.com/office/word/2010/wordprocessingCanvas" xmlns:cx="http://schemas.microsoft.com/office/drawing/2014/chartex" xmlns:cx1="http://schemas.microsoft.com/office/drawing/2015/9/8/chartex" xmlns:cx2="http://schemas.microsoft.com/office/drawing/2015/10/21/chartex" xmlns:cx3="http://schemas.microsoft.com/office/drawing/2016/5/9/chartex" xmlns:cx4="http://schemas.microsoft.com/office/drawing/2016/5/10/chartex" xmlns:cx5="http://schemas.microsoft.com/office/drawing/2016/5/11/chartex" xmlns:cx6="http://schemas.microsoft.com/office/drawing/2016/5/12/chartex" xmlns:cx7="http://schemas.microsoft.com/office/drawing/2016/5/13/chartex" xmlns:cx8="http://schemas.microsoft.com/office/drawing/2016/5/14/chartex" xmlns:mc="http://schemas.openxmlformats.org/markup-compatibility/2006" xmlns:aink="http://schemas.microsoft.com/office/drawing/2016/ink" xmlns:am3d="http://schemas.microsoft.com/office/drawing/2017/model3d" xmlns:o="urn:schemas-microsoft-com:office:office" xmlns:r="http://schemas.openxmlformats.org/officeDocument/2006/relationships" xmlns:m="http://schemas.openxmlformats.org/officeDocument/2006/math" xmlns:v="urn:schemas-microsoft-com:vml" xmlns:wp14="http://schemas.microsoft.com/office/word/2010/wordprocessingDrawing" xmlns:wp="http://schemas.openxmlformats.org/drawingml/2006/wordprocessingDrawing" xmlns:w10="urn:schemas-microsoft-com:office:word" xmlns:w="http://schemas.openxmlformats.org/wordprocessingml/2006/main" xmlns:w14="http://schemas.microsoft.com/office/word/2010/wordml" xmlns:w15="http://schemas.microsoft.com/office/word/2012/wordml" xmlns:w16cex="http://schemas.microsoft.com/office/word/2018/wordml/cex" xmlns:w16cid="http://schemas.microsoft.com/office/word/2016/wordml/cid" xmlns:w16="http://schemas.microsoft.com/office/word/2018/wordml" xmlns:w16se="http://schemas.microsoft.com/office/word/2015/wordml/symex" xmlns:wpg="http://schemas.microsoft.com/office/word/2010/wordprocessingGroup" xmlns:wpi="http://schemas.microsoft.com/office/word/2010/wordprocessingInk" xmlns:wne="http://schemas.microsoft.com/office/word/2006/wordml" xmlns:wps="http://schemas.microsoft.com/office/word/2010/wordprocessingShape" mc:Ignorable="w14 w15 w16se w16cid w16 w16cex wp14">
   <w15:commentEx w15:paraId="11C8821B" w15:done="0"/>
+  <w15:commentEx w15:paraId="628A3291" w15:done="0"/>
 </w15:commentsEx>
 </file>
 
 <file path=word/commentsExtensible.xml><?xml version="1.0" encoding="utf-8"?>
 <w16cex:commentsExtensible xmlns:wpc="http://schemas.microsoft.com/office/word/2010/wordprocessingCanvas" xmlns:cx="http://schemas.microsoft.com/office/drawing/2014/chartex" xmlns:cx1="http://schemas.microsoft.com/office/drawing/2015/9/8/chartex" xmlns:cx2="http://schemas.microsoft.com/office/drawing/2015/10/21/chartex" xmlns:cx3="http://schemas.microsoft.com/office/drawing/2016/5/9/chartex" xmlns:cx4="http://schemas.microsoft.com/office/drawing/2016/5/10/chartex" xmlns:cx5="http://schemas.microsoft.com/office/drawing/2016/5/11/chartex" xmlns:cx6="http://schemas.microsoft.com/office/drawing/2016/5/12/chartex" xmlns:cx7="http://schemas.microsoft.com/office/drawing/2016/5/13/chartex" xmlns:cx8="http://schemas.microsoft.com/office/drawing/2016/5/14/chartex" xmlns:mc="http://schemas.openxmlformats.org/markup-compatibility/2006" xmlns:aink="http://schemas.microsoft.com/office/drawing/2016/ink" xmlns:am3d="http://schemas.microsoft.com/office/drawing/2017/model3d" xmlns:o="urn:schemas-microsoft-com:office:office" xmlns:r="http://schemas.openxmlformats.org/officeDocument/2006/relationships" xmlns:m="http://schemas.openxmlformats.org/officeDocument/2006/math" xmlns:v="urn:schemas-microsoft-com:vml" xmlns:wp14="http://schemas.microsoft.com/office/word/2010/wordprocessingDrawing" xmlns:wp="http://schemas.openxmlformats.org/drawingml/2006/wordprocessingDrawing" xmlns:w10="urn:schemas-microsoft-com:office:word" xmlns:w="http://schemas.openxmlformats.org/wordprocessingml/2006/main" xmlns:w14="http://schemas.microsoft.com/office/word/2010/wordml" xmlns:w15="http://schemas.microsoft.com/office/word/2012/wordml" xmlns:w16cex="http://schemas.microsoft.com/office/word/2018/wordml/cex" xmlns:w16cid="http://schemas.microsoft.com/office/word/2016/wordml/cid" xmlns:w16="http://schemas.microsoft.com/office/word/2018/wordml" xmlns:w16se="http://schemas.microsoft.com/office/word/2015/wordml/symex" xmlns:wpg="http://schemas.microsoft.com/office/word/2010/wordprocessingGroup" xmlns:wpi="http://schemas.microsoft.com/office/word/2010/wordprocessingInk" xmlns:wne="http://schemas.microsoft.com/office/word/2006/wordml" xmlns:wps="http://schemas.microsoft.com/office/word/2010/wordprocessingShape" mc:Ignorable="w14 w15 w16se w16cid w16 w16cex wp14">
   <w16cex:commentExtensible w16cex:durableId="2372A8F4" w16cex:dateUtc="2020-12-02T22:59:00Z"/>
+  <w16cex:commentExtensible w16cex:durableId="23B04489" w16cex:dateUtc="2021-01-18T16:31:00Z"/>
 </w16cex:commentsExtensible>
 </file>
 
 <file path=word/commentsIds.xml><?xml version="1.0" encoding="utf-8"?>
 <w16cid:commentsIds xmlns:wpc="http://schemas.microsoft.com/office/word/2010/wordprocessingCanvas" xmlns:cx="http://schemas.microsoft.com/office/drawing/2014/chartex" xmlns:cx1="http://schemas.microsoft.com/office/drawing/2015/9/8/chartex" xmlns:cx2="http://schemas.microsoft.com/office/drawing/2015/10/21/chartex" xmlns:cx3="http://schemas.microsoft.com/office/drawing/2016/5/9/chartex" xmlns:cx4="http://schemas.microsoft.com/office/drawing/2016/5/10/chartex" xmlns:cx5="http://schemas.microsoft.com/office/drawing/2016/5/11/chartex" xmlns:cx6="http://schemas.microsoft.com/office/drawing/2016/5/12/chartex" xmlns:cx7="http://schemas.microsoft.com/office/drawing/2016/5/13/chartex" xmlns:cx8="http://schemas.microsoft.com/office/drawing/2016/5/14/chartex" xmlns:mc="http://schemas.openxmlformats.org/markup-compatibility/2006" xmlns:aink="http://schemas.microsoft.com/office/drawing/2016/ink" xmlns:am3d="http://schemas.microsoft.com/office/drawing/2017/model3d" xmlns:o="urn:schemas-microsoft-com:office:office" xmlns:r="http://schemas.openxmlformats.org/officeDocument/2006/relationships" xmlns:m="http://schemas.openxmlformats.org/officeDocument/2006/math" xmlns:v="urn:schemas-microsoft-com:vml" xmlns:wp14="http://schemas.microsoft.com/office/word/2010/wordprocessingDrawing" xmlns:wp="http://schemas.openxmlformats.org/drawingml/2006/wordprocessingDrawing" xmlns:w10="urn:schemas-microsoft-com:office:word" xmlns:w="http://schemas.openxmlformats.org/wordprocessingml/2006/main" xmlns:w14="http://schemas.microsoft.com/office/word/2010/wordml" xmlns:w15="http://schemas.microsoft.com/office/word/2012/wordml" xmlns:w16cex="http://schemas.microsoft.com/office/word/2018/wordml/cex" xmlns:w16cid="http://schemas.microsoft.com/office/word/2016/wordml/cid" xmlns:w16="http://schemas.microsoft.com/office/word/2018/wordml" xmlns:w16se="http://schemas.microsoft.com/office/word/2015/wordml/symex" xmlns:wpg="http://schemas.microsoft.com/office/word/2010/wordprocessingGroup" xmlns:wpi="http://schemas.microsoft.com/office/word/2010/wordprocessingInk" xmlns:wne="http://schemas.microsoft.com/office/word/2006/wordml" xmlns:wps="http://schemas.microsoft.com/office/word/2010/wordprocessingShape" mc:Ignorable="w14 w15 w16se w16cid w16 w16cex wp14">
   <w16cid:commentId w16cid:paraId="11C8821B" w16cid:durableId="2372A8F4"/>
+  <w16cid:commentId w16cid:paraId="628A3291" w16cid:durableId="23B04489"/>
 </w16cid:commentsIds>
 </file>
 
@@ -6145,11 +7369,10 @@
         <w:docPartUnique/>
       </w:docPartObj>
     </w:sdtPr>
-    <w:sdtEndPr/>
     <w:sdtContent>
       <w:p>
         <w:pPr>
-          <w:pStyle w:val="Rodap"/>
+          <w:pStyle w:val="Piedepgina"/>
           <w:jc w:val="right"/>
         </w:pPr>
         <w:r>
@@ -6178,7 +7401,7 @@
   </w:sdt>
   <w:p>
     <w:pPr>
-      <w:pStyle w:val="Rodap"/>
+      <w:pStyle w:val="Piedepgina"/>
     </w:pPr>
     <w:r>
       <w:t>Escuela Politécnica Superior de Jaén</w:t>
@@ -6216,7 +7439,7 @@
 <w:hdr xmlns:wpc="http://schemas.microsoft.com/office/word/2010/wordprocessingCanvas" xmlns:cx="http://schemas.microsoft.com/office/drawing/2014/chartex" xmlns:cx1="http://schemas.microsoft.com/office/drawing/2015/9/8/chartex" xmlns:cx2="http://schemas.microsoft.com/office/drawing/2015/10/21/chartex" xmlns:cx3="http://schemas.microsoft.com/office/drawing/2016/5/9/chartex" xmlns:cx4="http://schemas.microsoft.com/office/drawing/2016/5/10/chartex" xmlns:cx5="http://schemas.microsoft.com/office/drawing/2016/5/11/chartex" xmlns:cx6="http://schemas.microsoft.com/office/drawing/2016/5/12/chartex" xmlns:cx7="http://schemas.microsoft.com/office/drawing/2016/5/13/chartex" xmlns:cx8="http://schemas.microsoft.com/office/drawing/2016/5/14/chartex" xmlns:mc="http://schemas.openxmlformats.org/markup-compatibility/2006" xmlns:aink="http://schemas.microsoft.com/office/drawing/2016/ink" xmlns:am3d="http://schemas.microsoft.com/office/drawing/2017/model3d" xmlns:o="urn:schemas-microsoft-com:office:office" xmlns:r="http://schemas.openxmlformats.org/officeDocument/2006/relationships" xmlns:m="http://schemas.openxmlformats.org/officeDocument/2006/math" xmlns:v="urn:schemas-microsoft-com:vml" xmlns:wp14="http://schemas.microsoft.com/office/word/2010/wordprocessingDrawing" xmlns:wp="http://schemas.openxmlformats.org/drawingml/2006/wordprocessingDrawing" xmlns:w10="urn:schemas-microsoft-com:office:word" xmlns:w="http://schemas.openxmlformats.org/wordprocessingml/2006/main" xmlns:w14="http://schemas.microsoft.com/office/word/2010/wordml" xmlns:w15="http://schemas.microsoft.com/office/word/2012/wordml" xmlns:w16cex="http://schemas.microsoft.com/office/word/2018/wordml/cex" xmlns:w16cid="http://schemas.microsoft.com/office/word/2016/wordml/cid" xmlns:w16="http://schemas.microsoft.com/office/word/2018/wordml" xmlns:w16se="http://schemas.microsoft.com/office/word/2015/wordml/symex" xmlns:wpg="http://schemas.microsoft.com/office/word/2010/wordprocessingGroup" xmlns:wpi="http://schemas.microsoft.com/office/word/2010/wordprocessingInk" xmlns:wne="http://schemas.microsoft.com/office/word/2006/wordml" xmlns:wps="http://schemas.microsoft.com/office/word/2010/wordprocessingShape" mc:Ignorable="w14 w15 w16se w16cid w16 w16cex wp14">
   <w:p>
     <w:pPr>
-      <w:pStyle w:val="Cabealho"/>
+      <w:pStyle w:val="Encabezado"/>
       <w:rPr>
         <w:lang w:val="pt-BR"/>
       </w:rPr>
@@ -6285,7 +7508,7 @@
                       <w:txbxContent>
                         <w:p>
                           <w:pPr>
-                            <w:pStyle w:val="Cabealho"/>
+                            <w:pStyle w:val="Encabezado"/>
                             <w:jc w:val="right"/>
                             <w:rPr>
                               <w:rFonts w:cstheme="minorHAnsi"/>
@@ -6330,7 +7553,7 @@
                 <w:txbxContent>
                   <w:p>
                     <w:pPr>
-                      <w:pStyle w:val="Cabealho"/>
+                      <w:pStyle w:val="Encabezado"/>
                       <w:jc w:val="right"/>
                       <w:rPr>
                         <w:rFonts w:cstheme="minorHAnsi"/>
@@ -6363,7 +7586,7 @@
   </w:p>
   <w:p>
     <w:pPr>
-      <w:pStyle w:val="Cabealho"/>
+      <w:pStyle w:val="Encabezado"/>
       <w:jc w:val="right"/>
       <w:rPr>
         <w:lang w:val="pt-BR"/>
@@ -6380,11 +7603,6 @@
         <w:lang w:val="pt-BR"/>
       </w:rPr>
       <w:tab/>
-    </w:r>
-    <w:r>
-      <w:rPr>
-        <w:lang w:val="pt-BR"/>
-      </w:rPr>
       <w:t xml:space="preserve">                                                                       </w:t>
     </w:r>
   </w:p>
@@ -6991,6 +8209,9 @@
 <w15:people xmlns:wpc="http://schemas.microsoft.com/office/word/2010/wordprocessingCanvas" xmlns:cx="http://schemas.microsoft.com/office/drawing/2014/chartex" xmlns:cx1="http://schemas.microsoft.com/office/drawing/2015/9/8/chartex" xmlns:cx2="http://schemas.microsoft.com/office/drawing/2015/10/21/chartex" xmlns:cx3="http://schemas.microsoft.com/office/drawing/2016/5/9/chartex" xmlns:cx4="http://schemas.microsoft.com/office/drawing/2016/5/10/chartex" xmlns:cx5="http://schemas.microsoft.com/office/drawing/2016/5/11/chartex" xmlns:cx6="http://schemas.microsoft.com/office/drawing/2016/5/12/chartex" xmlns:cx7="http://schemas.microsoft.com/office/drawing/2016/5/13/chartex" xmlns:cx8="http://schemas.microsoft.com/office/drawing/2016/5/14/chartex" xmlns:mc="http://schemas.openxmlformats.org/markup-compatibility/2006" xmlns:aink="http://schemas.microsoft.com/office/drawing/2016/ink" xmlns:am3d="http://schemas.microsoft.com/office/drawing/2017/model3d" xmlns:o="urn:schemas-microsoft-com:office:office" xmlns:r="http://schemas.openxmlformats.org/officeDocument/2006/relationships" xmlns:m="http://schemas.openxmlformats.org/officeDocument/2006/math" xmlns:v="urn:schemas-microsoft-com:vml" xmlns:wp14="http://schemas.microsoft.com/office/word/2010/wordprocessingDrawing" xmlns:wp="http://schemas.openxmlformats.org/drawingml/2006/wordprocessingDrawing" xmlns:w10="urn:schemas-microsoft-com:office:word" xmlns:w="http://schemas.openxmlformats.org/wordprocessingml/2006/main" xmlns:w14="http://schemas.microsoft.com/office/word/2010/wordml" xmlns:w15="http://schemas.microsoft.com/office/word/2012/wordml" xmlns:w16cex="http://schemas.microsoft.com/office/word/2018/wordml/cex" xmlns:w16cid="http://schemas.microsoft.com/office/word/2016/wordml/cid" xmlns:w16="http://schemas.microsoft.com/office/word/2018/wordml" xmlns:w16se="http://schemas.microsoft.com/office/word/2015/wordml/symex" xmlns:wpg="http://schemas.microsoft.com/office/word/2010/wordprocessingGroup" xmlns:wpi="http://schemas.microsoft.com/office/word/2010/wordprocessingInk" xmlns:wne="http://schemas.microsoft.com/office/word/2006/wordml" xmlns:wps="http://schemas.microsoft.com/office/word/2010/wordprocessingShape" mc:Ignorable="w14 w15 w16se w16cid w16 w16cex wp14">
   <w15:person w15:author="ulisson mateus">
     <w15:presenceInfo w15:providerId="None" w15:userId="ulisson mateus"/>
+  </w15:person>
+  <w15:person w15:author="practica empresa">
+    <w15:presenceInfo w15:providerId="None" w15:userId="practica empresa"/>
   </w15:person>
 </w15:people>
 </file>
@@ -7399,7 +8620,7 @@
     <w:name w:val="heading 1"/>
     <w:basedOn w:val="Normal"/>
     <w:next w:val="Normal"/>
-    <w:link w:val="Ttulo1Char"/>
+    <w:link w:val="Ttulo1Car"/>
     <w:qFormat/>
     <w:rsid w:val="00387D47"/>
     <w:pPr>
@@ -7420,7 +8641,7 @@
     <w:name w:val="heading 2"/>
     <w:basedOn w:val="Normal"/>
     <w:next w:val="Normal"/>
-    <w:link w:val="Ttulo2Char"/>
+    <w:link w:val="Ttulo2Car"/>
     <w:unhideWhenUsed/>
     <w:qFormat/>
     <w:rsid w:val="00011674"/>
@@ -7442,7 +8663,7 @@
     <w:name w:val="heading 3"/>
     <w:basedOn w:val="Normal"/>
     <w:next w:val="Normal"/>
-    <w:link w:val="Ttulo3Char"/>
+    <w:link w:val="Ttulo3Car"/>
     <w:unhideWhenUsed/>
     <w:qFormat/>
     <w:rsid w:val="00011674"/>
@@ -7462,7 +8683,7 @@
     <w:name w:val="heading 4"/>
     <w:basedOn w:val="Normal"/>
     <w:next w:val="Normal"/>
-    <w:link w:val="Ttulo4Char"/>
+    <w:link w:val="Ttulo4Car"/>
     <w:qFormat/>
     <w:rsid w:val="00C32F95"/>
     <w:pPr>
@@ -7482,7 +8703,7 @@
     <w:name w:val="heading 5"/>
     <w:basedOn w:val="Normal"/>
     <w:next w:val="Normal"/>
-    <w:link w:val="Ttulo5Char"/>
+    <w:link w:val="Ttulo5Car"/>
     <w:qFormat/>
     <w:rsid w:val="00C32F95"/>
     <w:pPr>
@@ -7503,7 +8724,7 @@
     <w:name w:val="heading 6"/>
     <w:basedOn w:val="Normal"/>
     <w:next w:val="Normal"/>
-    <w:link w:val="Ttulo6Char"/>
+    <w:link w:val="Ttulo6Car"/>
     <w:qFormat/>
     <w:rsid w:val="00C32F95"/>
     <w:pPr>
@@ -7520,13 +8741,13 @@
       <w:lang w:eastAsia="es-ES"/>
     </w:rPr>
   </w:style>
-  <w:style w:type="character" w:default="1" w:styleId="Fontepargpadro">
+  <w:style w:type="character" w:default="1" w:styleId="Fuentedeprrafopredeter">
     <w:name w:val="Default Paragraph Font"/>
     <w:uiPriority w:val="1"/>
     <w:semiHidden/>
     <w:unhideWhenUsed/>
   </w:style>
-  <w:style w:type="table" w:default="1" w:styleId="Tabelanormal">
+  <w:style w:type="table" w:default="1" w:styleId="Tablanormal">
     <w:name w:val="Normal Table"/>
     <w:uiPriority w:val="99"/>
     <w:semiHidden/>
@@ -7541,15 +8762,15 @@
       </w:tblCellMar>
     </w:tblPr>
   </w:style>
-  <w:style w:type="numbering" w:default="1" w:styleId="Semlista">
+  <w:style w:type="numbering" w:default="1" w:styleId="Sinlista">
     <w:name w:val="No List"/>
     <w:uiPriority w:val="99"/>
     <w:semiHidden/>
     <w:unhideWhenUsed/>
   </w:style>
-  <w:style w:type="character" w:customStyle="1" w:styleId="Ttulo1Char">
-    <w:name w:val="Título 1 Char"/>
-    <w:basedOn w:val="Fontepargpadro"/>
+  <w:style w:type="character" w:customStyle="1" w:styleId="Ttulo1Car">
+    <w:name w:val="Título 1 Car"/>
+    <w:basedOn w:val="Fuentedeprrafopredeter"/>
     <w:link w:val="Ttulo1"/>
     <w:uiPriority w:val="9"/>
     <w:rsid w:val="00387D47"/>
@@ -7561,7 +8782,7 @@
       <w:szCs w:val="28"/>
     </w:rPr>
   </w:style>
-  <w:style w:type="paragraph" w:styleId="Sumrio1">
+  <w:style w:type="paragraph" w:styleId="TDC1">
     <w:name w:val="toc 1"/>
     <w:basedOn w:val="Normal"/>
     <w:next w:val="Normal"/>
@@ -7578,7 +8799,7 @@
     <w:name w:val="Subtitle"/>
     <w:basedOn w:val="Normal"/>
     <w:next w:val="Normal"/>
-    <w:link w:val="SubttuloChar"/>
+    <w:link w:val="SubttuloCar"/>
     <w:uiPriority w:val="11"/>
     <w:qFormat/>
     <w:rsid w:val="00EB2439"/>
@@ -7597,9 +8818,9 @@
       <w:szCs w:val="24"/>
     </w:rPr>
   </w:style>
-  <w:style w:type="character" w:customStyle="1" w:styleId="SubttuloChar">
-    <w:name w:val="Subtítulo Char"/>
-    <w:basedOn w:val="Fontepargpadro"/>
+  <w:style w:type="character" w:customStyle="1" w:styleId="SubttuloCar">
+    <w:name w:val="Subtítulo Car"/>
+    <w:basedOn w:val="Fuentedeprrafopredeter"/>
     <w:link w:val="Subttulo"/>
     <w:uiPriority w:val="11"/>
     <w:rsid w:val="00EB2439"/>
@@ -7613,7 +8834,7 @@
       <w:szCs w:val="24"/>
     </w:rPr>
   </w:style>
-  <w:style w:type="paragraph" w:styleId="PargrafodaLista">
+  <w:style w:type="paragraph" w:styleId="Prrafodelista">
     <w:name w:val="List Paragraph"/>
     <w:basedOn w:val="Normal"/>
     <w:uiPriority w:val="34"/>
@@ -7662,7 +8883,7 @@
   </w:style>
   <w:style w:type="character" w:customStyle="1" w:styleId="cuerpo-tfgCar">
     <w:name w:val="cuerpo - tfg Car"/>
-    <w:basedOn w:val="Fontepargpadro"/>
+    <w:basedOn w:val="Fuentedeprrafopredeter"/>
     <w:link w:val="cuerpo-tfg"/>
     <w:rsid w:val="004D08FA"/>
     <w:rPr>
@@ -7691,7 +8912,7 @@
   </w:style>
   <w:style w:type="character" w:customStyle="1" w:styleId="apartado-tfgCar">
     <w:name w:val="apartado-tfg Car"/>
-    <w:basedOn w:val="SubttuloChar"/>
+    <w:basedOn w:val="SubttuloCar"/>
     <w:link w:val="apartado-tfg"/>
     <w:rsid w:val="00ED4CCA"/>
     <w:rPr>
@@ -7706,10 +8927,10 @@
       <w:lang w:val="en-US"/>
     </w:rPr>
   </w:style>
-  <w:style w:type="paragraph" w:styleId="Textodebalo">
+  <w:style w:type="paragraph" w:styleId="Textodeglobo">
     <w:name w:val="Balloon Text"/>
     <w:basedOn w:val="Normal"/>
-    <w:link w:val="TextodebaloChar"/>
+    <w:link w:val="TextodegloboCar"/>
     <w:uiPriority w:val="99"/>
     <w:semiHidden/>
     <w:unhideWhenUsed/>
@@ -7740,10 +8961,10 @@
       <w:lang w:val="en-US"/>
     </w:rPr>
   </w:style>
-  <w:style w:type="character" w:customStyle="1" w:styleId="TextodebaloChar">
-    <w:name w:val="Texto de balão Char"/>
-    <w:basedOn w:val="Fontepargpadro"/>
-    <w:link w:val="Textodebalo"/>
+  <w:style w:type="character" w:customStyle="1" w:styleId="TextodegloboCar">
+    <w:name w:val="Texto de globo Car"/>
+    <w:basedOn w:val="Fuentedeprrafopredeter"/>
+    <w:link w:val="Textodeglobo"/>
     <w:uiPriority w:val="99"/>
     <w:semiHidden/>
     <w:rsid w:val="00995BEA"/>
@@ -7753,7 +8974,7 @@
       <w:szCs w:val="16"/>
     </w:rPr>
   </w:style>
-  <w:style w:type="paragraph" w:styleId="Legenda">
+  <w:style w:type="paragraph" w:styleId="Descripcin">
     <w:name w:val="caption"/>
     <w:basedOn w:val="Normal"/>
     <w:next w:val="Normal"/>
@@ -7772,9 +8993,9 @@
       <w:szCs w:val="18"/>
     </w:rPr>
   </w:style>
-  <w:style w:type="table" w:styleId="Tabelacomgrade">
+  <w:style w:type="table" w:styleId="Tablaconcuadrcula">
     <w:name w:val="Table Grid"/>
-    <w:basedOn w:val="Tabelanormal"/>
+    <w:basedOn w:val="Tablanormal"/>
     <w:uiPriority w:val="59"/>
     <w:rsid w:val="000D2F41"/>
     <w:pPr>
@@ -7793,7 +9014,7 @@
   </w:style>
   <w:style w:type="table" w:customStyle="1" w:styleId="Listaclara-nfasis11">
     <w:name w:val="Lista clara - Énfasis 11"/>
-    <w:basedOn w:val="Tabelanormal"/>
+    <w:basedOn w:val="Tablanormal"/>
     <w:uiPriority w:val="61"/>
     <w:rsid w:val="000D2F41"/>
     <w:pPr>
@@ -7908,10 +9129,10 @@
       <w:lang w:val="en-US"/>
     </w:rPr>
   </w:style>
-  <w:style w:type="paragraph" w:styleId="Cabealho">
+  <w:style w:type="paragraph" w:styleId="Encabezado">
     <w:name w:val="header"/>
     <w:basedOn w:val="Normal"/>
-    <w:link w:val="CabealhoChar"/>
+    <w:link w:val="EncabezadoCar"/>
     <w:uiPriority w:val="99"/>
     <w:unhideWhenUsed/>
     <w:rsid w:val="00A705E5"/>
@@ -7923,17 +9144,17 @@
       <w:spacing w:after="0" w:line="240" w:lineRule="auto"/>
     </w:pPr>
   </w:style>
-  <w:style w:type="character" w:customStyle="1" w:styleId="CabealhoChar">
-    <w:name w:val="Cabeçalho Char"/>
-    <w:basedOn w:val="Fontepargpadro"/>
-    <w:link w:val="Cabealho"/>
+  <w:style w:type="character" w:customStyle="1" w:styleId="EncabezadoCar">
+    <w:name w:val="Encabezado Car"/>
+    <w:basedOn w:val="Fuentedeprrafopredeter"/>
+    <w:link w:val="Encabezado"/>
     <w:uiPriority w:val="99"/>
     <w:rsid w:val="00A705E5"/>
   </w:style>
-  <w:style w:type="paragraph" w:styleId="Rodap">
+  <w:style w:type="paragraph" w:styleId="Piedepgina">
     <w:name w:val="footer"/>
     <w:basedOn w:val="Normal"/>
-    <w:link w:val="RodapChar"/>
+    <w:link w:val="PiedepginaCar"/>
     <w:uiPriority w:val="99"/>
     <w:unhideWhenUsed/>
     <w:rsid w:val="00A705E5"/>
@@ -7945,14 +9166,14 @@
       <w:spacing w:after="0" w:line="240" w:lineRule="auto"/>
     </w:pPr>
   </w:style>
-  <w:style w:type="character" w:customStyle="1" w:styleId="RodapChar">
-    <w:name w:val="Rodapé Char"/>
-    <w:basedOn w:val="Fontepargpadro"/>
-    <w:link w:val="Rodap"/>
+  <w:style w:type="character" w:customStyle="1" w:styleId="PiedepginaCar">
+    <w:name w:val="Pie de página Car"/>
+    <w:basedOn w:val="Fuentedeprrafopredeter"/>
+    <w:link w:val="Piedepgina"/>
     <w:uiPriority w:val="99"/>
     <w:rsid w:val="00A705E5"/>
   </w:style>
-  <w:style w:type="paragraph" w:styleId="CabealhodoSumrio">
+  <w:style w:type="paragraph" w:styleId="TtuloTDC">
     <w:name w:val="TOC Heading"/>
     <w:basedOn w:val="Ttulo1"/>
     <w:next w:val="Normal"/>
@@ -7964,9 +9185,9 @@
       <w:outlineLvl w:val="9"/>
     </w:pPr>
   </w:style>
-  <w:style w:type="character" w:styleId="Hyperlink">
+  <w:style w:type="character" w:styleId="Hipervnculo">
     <w:name w:val="Hyperlink"/>
-    <w:basedOn w:val="Fontepargpadro"/>
+    <w:basedOn w:val="Fuentedeprrafopredeter"/>
     <w:uiPriority w:val="99"/>
     <w:unhideWhenUsed/>
     <w:rsid w:val="00E208AD"/>
@@ -8006,7 +9227,7 @@
   </w:style>
   <w:style w:type="character" w:customStyle="1" w:styleId="tit1Car">
     <w:name w:val="tit1 Car"/>
-    <w:basedOn w:val="Ttulo1Char"/>
+    <w:basedOn w:val="Ttulo1Car"/>
     <w:link w:val="tit1"/>
     <w:rsid w:val="00E208AD"/>
     <w:rPr>
@@ -8047,7 +9268,7 @@
       <w:lang w:val="en-US"/>
     </w:rPr>
   </w:style>
-  <w:style w:type="paragraph" w:styleId="Sumrio2">
+  <w:style w:type="paragraph" w:styleId="TDC2">
     <w:name w:val="toc 2"/>
     <w:basedOn w:val="Normal"/>
     <w:next w:val="Normal"/>
@@ -8081,7 +9302,7 @@
       <w:lang w:val="en-US"/>
     </w:rPr>
   </w:style>
-  <w:style w:type="paragraph" w:styleId="Sumrio3">
+  <w:style w:type="paragraph" w:styleId="TDC3">
     <w:name w:val="toc 3"/>
     <w:basedOn w:val="Normal"/>
     <w:next w:val="Normal"/>
@@ -8098,9 +9319,9 @@
       <w:rFonts w:eastAsiaTheme="minorEastAsia"/>
     </w:rPr>
   </w:style>
-  <w:style w:type="character" w:customStyle="1" w:styleId="Ttulo2Char">
-    <w:name w:val="Título 2 Char"/>
-    <w:basedOn w:val="Fontepargpadro"/>
+  <w:style w:type="character" w:customStyle="1" w:styleId="Ttulo2Car">
+    <w:name w:val="Título 2 Car"/>
+    <w:basedOn w:val="Fuentedeprrafopredeter"/>
     <w:link w:val="Ttulo2"/>
     <w:uiPriority w:val="9"/>
     <w:rsid w:val="00011674"/>
@@ -8112,9 +9333,9 @@
       <w:szCs w:val="26"/>
     </w:rPr>
   </w:style>
-  <w:style w:type="character" w:customStyle="1" w:styleId="Ttulo3Char">
-    <w:name w:val="Título 3 Char"/>
-    <w:basedOn w:val="Fontepargpadro"/>
+  <w:style w:type="character" w:customStyle="1" w:styleId="Ttulo3Car">
+    <w:name w:val="Título 3 Car"/>
+    <w:basedOn w:val="Fuentedeprrafopredeter"/>
     <w:link w:val="Ttulo3"/>
     <w:rsid w:val="00011674"/>
     <w:rPr>
@@ -8123,7 +9344,7 @@
       <w:bCs/>
     </w:rPr>
   </w:style>
-  <w:style w:type="paragraph" w:styleId="Bibliografia">
+  <w:style w:type="paragraph" w:styleId="Bibliografa">
     <w:name w:val="Bibliography"/>
     <w:basedOn w:val="Normal"/>
     <w:next w:val="Normal"/>
@@ -8131,10 +9352,10 @@
     <w:unhideWhenUsed/>
     <w:rsid w:val="003A47F4"/>
   </w:style>
-  <w:style w:type="paragraph" w:styleId="Textodenotadefim">
+  <w:style w:type="paragraph" w:styleId="Textonotaalfinal">
     <w:name w:val="endnote text"/>
     <w:basedOn w:val="Normal"/>
-    <w:link w:val="TextodenotadefimChar"/>
+    <w:link w:val="TextonotaalfinalCar"/>
     <w:uiPriority w:val="99"/>
     <w:semiHidden/>
     <w:unhideWhenUsed/>
@@ -8147,10 +9368,10 @@
       <w:szCs w:val="20"/>
     </w:rPr>
   </w:style>
-  <w:style w:type="character" w:customStyle="1" w:styleId="TextodenotadefimChar">
-    <w:name w:val="Texto de nota de fim Char"/>
-    <w:basedOn w:val="Fontepargpadro"/>
-    <w:link w:val="Textodenotadefim"/>
+  <w:style w:type="character" w:customStyle="1" w:styleId="TextonotaalfinalCar">
+    <w:name w:val="Texto nota al final Car"/>
+    <w:basedOn w:val="Fuentedeprrafopredeter"/>
+    <w:link w:val="Textonotaalfinal"/>
     <w:uiPriority w:val="99"/>
     <w:semiHidden/>
     <w:rsid w:val="00CA6ADA"/>
@@ -8159,9 +9380,9 @@
       <w:szCs w:val="20"/>
     </w:rPr>
   </w:style>
-  <w:style w:type="character" w:styleId="Refdenotadefim">
+  <w:style w:type="character" w:styleId="Refdenotaalfinal">
     <w:name w:val="endnote reference"/>
-    <w:basedOn w:val="Fontepargpadro"/>
+    <w:basedOn w:val="Fuentedeprrafopredeter"/>
     <w:uiPriority w:val="99"/>
     <w:semiHidden/>
     <w:unhideWhenUsed/>
@@ -8170,9 +9391,9 @@
       <w:vertAlign w:val="superscript"/>
     </w:rPr>
   </w:style>
-  <w:style w:type="character" w:customStyle="1" w:styleId="Ttulo4Char">
-    <w:name w:val="Título 4 Char"/>
-    <w:basedOn w:val="Fontepargpadro"/>
+  <w:style w:type="character" w:customStyle="1" w:styleId="Ttulo4Car">
+    <w:name w:val="Título 4 Car"/>
+    <w:basedOn w:val="Fuentedeprrafopredeter"/>
     <w:link w:val="Ttulo4"/>
     <w:rsid w:val="00C32F95"/>
     <w:rPr>
@@ -8182,9 +9403,9 @@
       <w:lang w:eastAsia="es-ES"/>
     </w:rPr>
   </w:style>
-  <w:style w:type="character" w:customStyle="1" w:styleId="Ttulo5Char">
-    <w:name w:val="Título 5 Char"/>
-    <w:basedOn w:val="Fontepargpadro"/>
+  <w:style w:type="character" w:customStyle="1" w:styleId="Ttulo5Car">
+    <w:name w:val="Título 5 Car"/>
+    <w:basedOn w:val="Fuentedeprrafopredeter"/>
     <w:link w:val="Ttulo5"/>
     <w:rsid w:val="00C32F95"/>
     <w:rPr>
@@ -8196,9 +9417,9 @@
       <w:lang w:eastAsia="es-ES"/>
     </w:rPr>
   </w:style>
-  <w:style w:type="character" w:customStyle="1" w:styleId="Ttulo6Char">
-    <w:name w:val="Título 6 Char"/>
-    <w:basedOn w:val="Fontepargpadro"/>
+  <w:style w:type="character" w:customStyle="1" w:styleId="Ttulo6Car">
+    <w:name w:val="Título 6 Car"/>
+    <w:basedOn w:val="Fuentedeprrafopredeter"/>
     <w:link w:val="Ttulo6"/>
     <w:rsid w:val="00C32F95"/>
     <w:rPr>
@@ -8209,10 +9430,10 @@
       <w:lang w:eastAsia="es-ES"/>
     </w:rPr>
   </w:style>
-  <w:style w:type="paragraph" w:styleId="Corpodetexto">
+  <w:style w:type="paragraph" w:styleId="Textoindependiente">
     <w:name w:val="Body Text"/>
     <w:basedOn w:val="Normal"/>
-    <w:link w:val="CorpodetextoChar"/>
+    <w:link w:val="TextoindependienteCar"/>
     <w:rsid w:val="00C32F95"/>
     <w:pPr>
       <w:spacing w:after="0" w:line="240" w:lineRule="auto"/>
@@ -8225,10 +9446,10 @@
       <w:lang w:eastAsia="es-ES"/>
     </w:rPr>
   </w:style>
-  <w:style w:type="character" w:customStyle="1" w:styleId="CorpodetextoChar">
-    <w:name w:val="Corpo de texto Char"/>
-    <w:basedOn w:val="Fontepargpadro"/>
-    <w:link w:val="Corpodetexto"/>
+  <w:style w:type="character" w:customStyle="1" w:styleId="TextoindependienteCar">
+    <w:name w:val="Texto independiente Car"/>
+    <w:basedOn w:val="Fuentedeprrafopredeter"/>
+    <w:link w:val="Textoindependiente"/>
     <w:rsid w:val="00C32F95"/>
     <w:rPr>
       <w:rFonts w:ascii="Times New Roman" w:eastAsia="Times New Roman" w:hAnsi="Times New Roman" w:cs="Times New Roman"/>
@@ -8237,10 +9458,10 @@
       <w:lang w:eastAsia="es-ES"/>
     </w:rPr>
   </w:style>
-  <w:style w:type="paragraph" w:styleId="Corpodetexto2">
+  <w:style w:type="paragraph" w:styleId="Textoindependiente2">
     <w:name w:val="Body Text 2"/>
     <w:basedOn w:val="Normal"/>
-    <w:link w:val="Corpodetexto2Char"/>
+    <w:link w:val="Textoindependiente2Car"/>
     <w:rsid w:val="00C32F95"/>
     <w:pPr>
       <w:spacing w:after="0" w:line="240" w:lineRule="auto"/>
@@ -8254,10 +9475,10 @@
       <w:lang w:eastAsia="es-ES"/>
     </w:rPr>
   </w:style>
-  <w:style w:type="character" w:customStyle="1" w:styleId="Corpodetexto2Char">
-    <w:name w:val="Corpo de texto 2 Char"/>
-    <w:basedOn w:val="Fontepargpadro"/>
-    <w:link w:val="Corpodetexto2"/>
+  <w:style w:type="character" w:customStyle="1" w:styleId="Textoindependiente2Car">
+    <w:name w:val="Texto independiente 2 Car"/>
+    <w:basedOn w:val="Fuentedeprrafopredeter"/>
+    <w:link w:val="Textoindependiente2"/>
     <w:rsid w:val="00C32F95"/>
     <w:rPr>
       <w:rFonts w:ascii="Arial" w:eastAsia="Times New Roman" w:hAnsi="Arial" w:cs="Times New Roman"/>
@@ -8267,7 +9488,7 @@
       <w:lang w:eastAsia="es-ES"/>
     </w:rPr>
   </w:style>
-  <w:style w:type="paragraph" w:styleId="SemEspaamento">
+  <w:style w:type="paragraph" w:styleId="Sinespaciado">
     <w:name w:val="No Spacing"/>
     <w:uiPriority w:val="1"/>
     <w:qFormat/>
@@ -8276,9 +9497,9 @@
       <w:spacing w:after="0" w:line="240" w:lineRule="auto"/>
     </w:pPr>
   </w:style>
-  <w:style w:type="character" w:styleId="Refdecomentrio">
+  <w:style w:type="character" w:styleId="Refdecomentario">
     <w:name w:val="annotation reference"/>
-    <w:basedOn w:val="Fontepargpadro"/>
+    <w:basedOn w:val="Fuentedeprrafopredeter"/>
     <w:uiPriority w:val="99"/>
     <w:semiHidden/>
     <w:unhideWhenUsed/>
@@ -8288,10 +9509,10 @@
       <w:szCs w:val="16"/>
     </w:rPr>
   </w:style>
-  <w:style w:type="paragraph" w:styleId="Textodecomentrio">
+  <w:style w:type="paragraph" w:styleId="Textocomentario">
     <w:name w:val="annotation text"/>
     <w:basedOn w:val="Normal"/>
-    <w:link w:val="TextodecomentrioChar"/>
+    <w:link w:val="TextocomentarioCar"/>
     <w:uiPriority w:val="99"/>
     <w:semiHidden/>
     <w:unhideWhenUsed/>
@@ -8304,10 +9525,10 @@
       <w:szCs w:val="20"/>
     </w:rPr>
   </w:style>
-  <w:style w:type="character" w:customStyle="1" w:styleId="TextodecomentrioChar">
-    <w:name w:val="Texto de comentário Char"/>
-    <w:basedOn w:val="Fontepargpadro"/>
-    <w:link w:val="Textodecomentrio"/>
+  <w:style w:type="character" w:customStyle="1" w:styleId="TextocomentarioCar">
+    <w:name w:val="Texto comentario Car"/>
+    <w:basedOn w:val="Fuentedeprrafopredeter"/>
+    <w:link w:val="Textocomentario"/>
     <w:uiPriority w:val="99"/>
     <w:semiHidden/>
     <w:rsid w:val="00593B87"/>
@@ -8316,11 +9537,11 @@
       <w:szCs w:val="20"/>
     </w:rPr>
   </w:style>
-  <w:style w:type="paragraph" w:styleId="Assuntodocomentrio">
+  <w:style w:type="paragraph" w:styleId="Asuntodelcomentario">
     <w:name w:val="annotation subject"/>
-    <w:basedOn w:val="Textodecomentrio"/>
-    <w:next w:val="Textodecomentrio"/>
-    <w:link w:val="AssuntodocomentrioChar"/>
+    <w:basedOn w:val="Textocomentario"/>
+    <w:next w:val="Textocomentario"/>
+    <w:link w:val="AsuntodelcomentarioCar"/>
     <w:uiPriority w:val="99"/>
     <w:semiHidden/>
     <w:unhideWhenUsed/>
@@ -8330,10 +9551,10 @@
       <w:bCs/>
     </w:rPr>
   </w:style>
-  <w:style w:type="character" w:customStyle="1" w:styleId="AssuntodocomentrioChar">
-    <w:name w:val="Assunto do comentário Char"/>
-    <w:basedOn w:val="TextodecomentrioChar"/>
-    <w:link w:val="Assuntodocomentrio"/>
+  <w:style w:type="character" w:customStyle="1" w:styleId="AsuntodelcomentarioCar">
+    <w:name w:val="Asunto del comentario Car"/>
+    <w:basedOn w:val="TextocomentarioCar"/>
+    <w:link w:val="Asuntodelcomentario"/>
     <w:uiPriority w:val="99"/>
     <w:semiHidden/>
     <w:rsid w:val="00593B87"/>

</xml_diff>